<commit_message>
PDO - CRUD - MySql
</commit_message>
<xml_diff>
--- a/PHP.docx
+++ b/PHP.docx
@@ -1,10 +1,1083 @@
 
 <file path=word/document.xml><?xml version="1.0" encoding="utf-8"?>
-<w:document xmlns:wpc="http://schemas.microsoft.com/office/word/2010/wordprocessingCanvas" xmlns:cx="http://schemas.microsoft.com/office/drawing/2014/chartex" xmlns:cx1="http://schemas.microsoft.com/office/drawing/2015/9/8/chartex" xmlns:cx2="http://schemas.microsoft.com/office/drawing/2015/10/21/chartex" xmlns:cx3="http://schemas.microsoft.com/office/drawing/2016/5/9/chartex" xmlns:cx4="http://schemas.microsoft.com/office/drawing/2016/5/10/chartex" xmlns:cx5="http://schemas.microsoft.com/office/drawing/2016/5/11/chartex" xmlns:cx6="http://schemas.microsoft.com/office/drawing/2016/5/12/chartex" xmlns:cx7="http://schemas.microsoft.com/office/drawing/2016/5/13/chartex" xmlns:cx8="http://schemas.microsoft.com/office/drawing/2016/5/14/chartex" xmlns:mc="http://schemas.openxmlformats.org/markup-compatibility/2006" xmlns:aink="http://schemas.microsoft.com/office/drawing/2016/ink" xmlns:am3d="http://schemas.microsoft.com/office/drawing/2017/model3d" xmlns:o="urn:schemas-microsoft-com:office:office" xmlns:oel="http://schemas.microsoft.com/office/2019/extlst" xmlns:r="http://schemas.openxmlformats.org/officeDocument/2006/relationships" xmlns:m="http://schemas.openxmlformats.org/officeDocument/2006/math" xmlns:v="urn:schemas-microsoft-com:vml" xmlns:wp14="http://schemas.microsoft.com/office/word/2010/wordprocessingDrawing" xmlns:wp="http://schemas.openxmlformats.org/drawingml/2006/wordprocessingDrawing" xmlns:w10="urn:schemas-microsoft-com:office:word" xmlns:w="http://schemas.openxmlformats.org/wordprocessingml/2006/main" xmlns:w14="http://schemas.microsoft.com/office/word/2010/wordml" xmlns:w15="http://schemas.microsoft.com/office/word/2012/wordml" xmlns:w16cex="http://schemas.microsoft.com/office/word/2018/wordml/cex" xmlns:w16cid="http://schemas.microsoft.com/office/word/2016/wordml/cid" xmlns:w16="http://schemas.microsoft.com/office/word/2018/wordml" xmlns:w16du="http://schemas.microsoft.com/office/word/2023/wordml/word16du" xmlns:w16sdtdh="http://schemas.microsoft.com/office/word/2020/wordml/sdtdatahash" xmlns:w16se="http://schemas.microsoft.com/office/word/2015/wordml/symex" xmlns:wpg="http://schemas.microsoft.com/office/word/2010/wordprocessingGroup" xmlns:wpi="http://schemas.microsoft.com/office/word/2010/wordprocessingInk" xmlns:wne="http://schemas.microsoft.com/office/word/2006/wordml" xmlns:wps="http://schemas.microsoft.com/office/word/2010/wordprocessingShape" mc:Ignorable="w14 w15 w16se w16cid w16 w16cex w16sdtdh wp14">
+<w:document xmlns:wpc="http://schemas.microsoft.com/office/word/2010/wordprocessingCanvas" xmlns:cx="http://schemas.microsoft.com/office/drawing/2014/chartex" xmlns:cx1="http://schemas.microsoft.com/office/drawing/2015/9/8/chartex" xmlns:cx2="http://schemas.microsoft.com/office/drawing/2015/10/21/chartex" xmlns:cx3="http://schemas.microsoft.com/office/drawing/2016/5/9/chartex" xmlns:cx4="http://schemas.microsoft.com/office/drawing/2016/5/10/chartex" xmlns:cx5="http://schemas.microsoft.com/office/drawing/2016/5/11/chartex" xmlns:cx6="http://schemas.microsoft.com/office/drawing/2016/5/12/chartex" xmlns:cx7="http://schemas.microsoft.com/office/drawing/2016/5/13/chartex" xmlns:cx8="http://schemas.microsoft.com/office/drawing/2016/5/14/chartex" xmlns:mc="http://schemas.openxmlformats.org/markup-compatibility/2006" xmlns:aink="http://schemas.microsoft.com/office/drawing/2016/ink" xmlns:am3d="http://schemas.microsoft.com/office/drawing/2017/model3d" xmlns:o="urn:schemas-microsoft-com:office:office" xmlns:oel="http://schemas.microsoft.com/office/2019/extlst" xmlns:r="http://schemas.openxmlformats.org/officeDocument/2006/relationships" xmlns:m="http://schemas.openxmlformats.org/officeDocument/2006/math" xmlns:v="urn:schemas-microsoft-com:vml" xmlns:wp14="http://schemas.microsoft.com/office/word/2010/wordprocessingDrawing" xmlns:wp="http://schemas.openxmlformats.org/drawingml/2006/wordprocessingDrawing" xmlns:w10="urn:schemas-microsoft-com:office:word" xmlns:w="http://schemas.openxmlformats.org/wordprocessingml/2006/main" xmlns:w14="http://schemas.microsoft.com/office/word/2010/wordml" xmlns:w15="http://schemas.microsoft.com/office/word/2012/wordml" xmlns:w16cex="http://schemas.microsoft.com/office/word/2018/wordml/cex" xmlns:w16cid="http://schemas.microsoft.com/office/word/2016/wordml/cid" xmlns:w16="http://schemas.microsoft.com/office/word/2018/wordml" xmlns:w16sdtdh="http://schemas.microsoft.com/office/word/2020/wordml/sdtdatahash" xmlns:w16se="http://schemas.microsoft.com/office/word/2015/wordml/symex" xmlns:wpg="http://schemas.microsoft.com/office/word/2010/wordprocessingGroup" xmlns:wpi="http://schemas.microsoft.com/office/word/2010/wordprocessingInk" xmlns:wne="http://schemas.microsoft.com/office/word/2006/wordml" xmlns:wps="http://schemas.microsoft.com/office/word/2010/wordprocessingShape" mc:Ignorable="w14 w15 w16se w16cid w16 w16cex w16sdtdh wp14">
   <w:body>
     <w:p>
       <w:pPr>
         <w:spacing w:after="0" w:line="240" w:lineRule="auto"/>
+      </w:pPr>
+      <w:r>
+        <w:t xml:space="preserve">AVANT IL FAUT </w:t>
+      </w:r>
+      <w:r>
+        <w:rPr>
+          <w:highlight w:val="yellow"/>
+        </w:rPr>
+        <w:t xml:space="preserve">LANCER </w:t>
+      </w:r>
+      <w:proofErr w:type="spellStart"/>
+      <w:r>
+        <w:rPr>
+          <w:highlight w:val="yellow"/>
+        </w:rPr>
+        <w:t>WAMPServer</w:t>
+      </w:r>
+      <w:proofErr w:type="spellEnd"/>
+      <w:r>
+        <w:t xml:space="preserve"> sinon dans </w:t>
+      </w:r>
+      <w:proofErr w:type="spellStart"/>
+      <w:r>
+        <w:t>debug</w:t>
+      </w:r>
+      <w:proofErr w:type="spellEnd"/>
+      <w:r>
+        <w:t xml:space="preserve"> j’ai 1 msg d’erreur</w:t>
+      </w:r>
+    </w:p>
+    <w:p>
+      <w:pPr>
+        <w:spacing w:after="0" w:line="240" w:lineRule="auto"/>
+      </w:pPr>
+      <w:hyperlink r:id="rId5" w:history="1">
+        <w:r>
+          <w:rPr>
+            <w:rStyle w:val="Lienhypertexte"/>
+          </w:rPr>
+          <w:t>https://www.youtube.com/watch?v=2YWZZOMSPws&amp;list=PLBq3aRiVuwyzPl8lh6lrdBXBnSpjLKwZi&amp;index=9</w:t>
+        </w:r>
+      </w:hyperlink>
+    </w:p>
+    <w:p>
+      <w:pPr>
+        <w:spacing w:after="0" w:line="240" w:lineRule="auto"/>
+      </w:pPr>
+      <w:r>
+        <w:rPr>
+          <w:noProof/>
+        </w:rPr>
+        <w:drawing>
+          <wp:inline distT="0" distB="0" distL="0" distR="0" wp14:anchorId="57665B04" wp14:editId="404D17E7">
+            <wp:extent cx="3571336" cy="417429"/>
+            <wp:effectExtent l="0" t="0" r="0" b="1905"/>
+            <wp:docPr id="1712386379" name="Image 1" descr="Une image contenant texte, Police, capture d’écran&#10;&#10;Description générée automatiquement"/>
+            <wp:cNvGraphicFramePr>
+              <a:graphicFrameLocks xmlns:a="http://schemas.openxmlformats.org/drawingml/2006/main" noChangeAspect="1"/>
+            </wp:cNvGraphicFramePr>
+            <a:graphic xmlns:a="http://schemas.openxmlformats.org/drawingml/2006/main">
+              <a:graphicData uri="http://schemas.openxmlformats.org/drawingml/2006/picture">
+                <pic:pic xmlns:pic="http://schemas.openxmlformats.org/drawingml/2006/picture">
+                  <pic:nvPicPr>
+                    <pic:cNvPr id="1712386379" name="Image 1" descr="Une image contenant texte, Police, capture d’écran&#10;&#10;Description générée automatiquement"/>
+                    <pic:cNvPicPr/>
+                  </pic:nvPicPr>
+                  <pic:blipFill>
+                    <a:blip r:embed="rId6"/>
+                    <a:stretch>
+                      <a:fillRect/>
+                    </a:stretch>
+                  </pic:blipFill>
+                  <pic:spPr>
+                    <a:xfrm>
+                      <a:off x="0" y="0"/>
+                      <a:ext cx="3672194" cy="429218"/>
+                    </a:xfrm>
+                    <a:prstGeom prst="rect">
+                      <a:avLst/>
+                    </a:prstGeom>
+                  </pic:spPr>
+                </pic:pic>
+              </a:graphicData>
+            </a:graphic>
+          </wp:inline>
+        </w:drawing>
+      </w:r>
+    </w:p>
+    <w:p>
+      <w:pPr>
+        <w:spacing w:after="0" w:line="240" w:lineRule="auto"/>
+      </w:pPr>
+    </w:p>
+    <w:p>
+      <w:pPr>
+        <w:spacing w:after="0" w:line="240" w:lineRule="auto"/>
+      </w:pPr>
+      <w:r>
+        <w:t>Création d’un CRUD en PHP pour agir sur notre BDD. D’abord connexion puis requêtes de base.</w:t>
+      </w:r>
+    </w:p>
+    <w:p>
+      <w:pPr>
+        <w:spacing w:after="0" w:line="240" w:lineRule="auto"/>
+      </w:pPr>
+      <w:r>
+        <w:t xml:space="preserve">ICI </w:t>
+      </w:r>
+      <w:r>
+        <w:rPr>
+          <w:highlight w:val="yellow"/>
+        </w:rPr>
+        <w:t>on est dans les CRUD</w:t>
+      </w:r>
+      <w:r>
+        <w:t xml:space="preserve"> (créer lire MAJ supprimer)</w:t>
+      </w:r>
+    </w:p>
+    <w:p>
+      <w:pPr>
+        <w:spacing w:after="0" w:line="240" w:lineRule="auto"/>
+      </w:pPr>
+      <w:r>
+        <w:t>14 : 00</w:t>
+      </w:r>
+      <w:r>
+        <w:tab/>
+      </w:r>
+      <w:r>
+        <w:tab/>
+      </w:r>
+      <w:r>
+        <w:rPr>
+          <w:highlight w:val="yellow"/>
+        </w:rPr>
+        <w:t>LIRE</w:t>
+      </w:r>
+    </w:p>
+    <w:p>
+      <w:pPr>
+        <w:spacing w:after="0" w:line="240" w:lineRule="auto"/>
+      </w:pPr>
+      <w:r>
+        <w:t>Cette requête … donne</w:t>
+      </w:r>
+    </w:p>
+    <w:p>
+      <w:pPr>
+        <w:spacing w:after="0" w:line="240" w:lineRule="auto"/>
+      </w:pPr>
+      <w:r>
+        <w:rPr>
+          <w:noProof/>
+        </w:rPr>
+        <w:drawing>
+          <wp:inline distT="0" distB="0" distL="0" distR="0" wp14:anchorId="4504D726" wp14:editId="75E54910">
+            <wp:extent cx="6645910" cy="1252220"/>
+            <wp:effectExtent l="0" t="0" r="2540" b="5080"/>
+            <wp:docPr id="221882837" name="Image 1" descr="Une image contenant texte, capture d’écran, Police&#10;&#10;Description générée automatiquement"/>
+            <wp:cNvGraphicFramePr>
+              <a:graphicFrameLocks xmlns:a="http://schemas.openxmlformats.org/drawingml/2006/main" noChangeAspect="1"/>
+            </wp:cNvGraphicFramePr>
+            <a:graphic xmlns:a="http://schemas.openxmlformats.org/drawingml/2006/main">
+              <a:graphicData uri="http://schemas.openxmlformats.org/drawingml/2006/picture">
+                <pic:pic xmlns:pic="http://schemas.openxmlformats.org/drawingml/2006/picture">
+                  <pic:nvPicPr>
+                    <pic:cNvPr id="221882837" name="Image 1" descr="Une image contenant texte, capture d’écran, Police&#10;&#10;Description générée automatiquement"/>
+                    <pic:cNvPicPr/>
+                  </pic:nvPicPr>
+                  <pic:blipFill>
+                    <a:blip r:embed="rId7"/>
+                    <a:stretch>
+                      <a:fillRect/>
+                    </a:stretch>
+                  </pic:blipFill>
+                  <pic:spPr>
+                    <a:xfrm>
+                      <a:off x="0" y="0"/>
+                      <a:ext cx="6645910" cy="1252220"/>
+                    </a:xfrm>
+                    <a:prstGeom prst="rect">
+                      <a:avLst/>
+                    </a:prstGeom>
+                  </pic:spPr>
+                </pic:pic>
+              </a:graphicData>
+            </a:graphic>
+          </wp:inline>
+        </w:drawing>
+      </w:r>
+    </w:p>
+    <w:p>
+      <w:pPr>
+        <w:spacing w:after="0" w:line="240" w:lineRule="auto"/>
+      </w:pPr>
+    </w:p>
+    <w:p>
+      <w:pPr>
+        <w:spacing w:after="0" w:line="240" w:lineRule="auto"/>
+      </w:pPr>
+      <w:r>
+        <w:t xml:space="preserve">Ceci, 1 seul utilisateur s’affiche (car on a utilisé </w:t>
+      </w:r>
+      <w:proofErr w:type="spellStart"/>
+      <w:r>
+        <w:t>fetch</w:t>
+      </w:r>
+      <w:proofErr w:type="spellEnd"/>
+      <w:r>
+        <w:t>)</w:t>
+      </w:r>
+      <w:r>
+        <w:t xml:space="preserve">. Remarque : les noms des colonnes en BDD s’affiche (id, email…) et une clé. </w:t>
+      </w:r>
+      <w:r>
+        <w:t xml:space="preserve"> </w:t>
+      </w:r>
+      <w:proofErr w:type="spellStart"/>
+      <w:r>
+        <w:rPr>
+          <w:highlight w:val="yellow"/>
+        </w:rPr>
+        <w:t>Fetch</w:t>
+      </w:r>
+      <w:proofErr w:type="spellEnd"/>
+      <w:r>
+        <w:rPr>
+          <w:highlight w:val="yellow"/>
+        </w:rPr>
+        <w:t xml:space="preserve"> = récupérer</w:t>
+      </w:r>
+      <w:r>
+        <w:t xml:space="preserve">   </w:t>
+      </w:r>
+    </w:p>
+    <w:p>
+      <w:pPr>
+        <w:spacing w:after="0" w:line="240" w:lineRule="auto"/>
+      </w:pPr>
+      <w:r>
+        <w:rPr>
+          <w:noProof/>
+        </w:rPr>
+        <w:drawing>
+          <wp:inline distT="0" distB="0" distL="0" distR="0" wp14:anchorId="15B72AC5" wp14:editId="71E5701A">
+            <wp:extent cx="4468483" cy="5049092"/>
+            <wp:effectExtent l="0" t="0" r="8890" b="0"/>
+            <wp:docPr id="868349314" name="Image 1" descr="Une image contenant texte, capture d’écran, Police, conception&#10;&#10;Description générée automatiquement"/>
+            <wp:cNvGraphicFramePr>
+              <a:graphicFrameLocks xmlns:a="http://schemas.openxmlformats.org/drawingml/2006/main" noChangeAspect="1"/>
+            </wp:cNvGraphicFramePr>
+            <a:graphic xmlns:a="http://schemas.openxmlformats.org/drawingml/2006/main">
+              <a:graphicData uri="http://schemas.openxmlformats.org/drawingml/2006/picture">
+                <pic:pic xmlns:pic="http://schemas.openxmlformats.org/drawingml/2006/picture">
+                  <pic:nvPicPr>
+                    <pic:cNvPr id="868349314" name="Image 1" descr="Une image contenant texte, capture d’écran, Police, conception&#10;&#10;Description générée automatiquement"/>
+                    <pic:cNvPicPr/>
+                  </pic:nvPicPr>
+                  <pic:blipFill>
+                    <a:blip r:embed="rId8"/>
+                    <a:stretch>
+                      <a:fillRect/>
+                    </a:stretch>
+                  </pic:blipFill>
+                  <pic:spPr>
+                    <a:xfrm>
+                      <a:off x="0" y="0"/>
+                      <a:ext cx="4469800" cy="5050580"/>
+                    </a:xfrm>
+                    <a:prstGeom prst="rect">
+                      <a:avLst/>
+                    </a:prstGeom>
+                  </pic:spPr>
+                </pic:pic>
+              </a:graphicData>
+            </a:graphic>
+          </wp:inline>
+        </w:drawing>
+      </w:r>
+    </w:p>
+    <w:p>
+      <w:pPr>
+        <w:spacing w:after="0" w:line="240" w:lineRule="auto"/>
+      </w:pPr>
+    </w:p>
+    <w:p>
+      <w:pPr>
+        <w:spacing w:after="0" w:line="240" w:lineRule="auto"/>
+      </w:pPr>
+      <w:r>
+        <w:rPr>
+          <w:highlight w:val="yellow"/>
+        </w:rPr>
+        <w:t>INFO</w:t>
+      </w:r>
+      <w:r>
+        <w:t xml:space="preserve"> : Dans cette vidéo on fait la partie SQL en faisant des requêtes, on verra après les </w:t>
+      </w:r>
+      <w:proofErr w:type="spellStart"/>
+      <w:r>
+        <w:t>frms</w:t>
+      </w:r>
+      <w:proofErr w:type="spellEnd"/>
+    </w:p>
+    <w:p>
+      <w:pPr>
+        <w:spacing w:after="0" w:line="240" w:lineRule="auto"/>
+      </w:pPr>
+    </w:p>
+    <w:p>
+      <w:pPr>
+        <w:spacing w:after="0" w:line="240" w:lineRule="auto"/>
+      </w:pPr>
+    </w:p>
+    <w:p>
+      <w:pPr>
+        <w:spacing w:after="0" w:line="240" w:lineRule="auto"/>
+      </w:pPr>
+    </w:p>
+    <w:p>
+      <w:pPr>
+        <w:spacing w:after="0" w:line="240" w:lineRule="auto"/>
+      </w:pPr>
+    </w:p>
+    <w:p>
+      <w:pPr>
+        <w:spacing w:after="0" w:line="240" w:lineRule="auto"/>
+      </w:pPr>
+    </w:p>
+    <w:p>
+      <w:pPr>
+        <w:spacing w:after="0" w:line="240" w:lineRule="auto"/>
+      </w:pPr>
+    </w:p>
+    <w:p>
+      <w:pPr>
+        <w:spacing w:after="0" w:line="240" w:lineRule="auto"/>
+      </w:pPr>
+      <w:r>
+        <w:t>En modifiant la requête ci-dessus</w:t>
+      </w:r>
+      <w:r>
+        <w:t xml:space="preserve"> (FETCH_ASSOC) </w:t>
+      </w:r>
+      <w:r>
+        <w:t xml:space="preserve">s’affiche les colonnes de la table, voici la requête et son résultat : </w:t>
+      </w:r>
+    </w:p>
+    <w:p>
+      <w:pPr>
+        <w:spacing w:after="0" w:line="240" w:lineRule="auto"/>
+      </w:pPr>
+      <w:r>
+        <w:rPr>
+          <w:noProof/>
+        </w:rPr>
+        <w:drawing>
+          <wp:inline distT="0" distB="0" distL="0" distR="0" wp14:anchorId="50B76666" wp14:editId="206B9688">
+            <wp:extent cx="6645910" cy="1167130"/>
+            <wp:effectExtent l="0" t="0" r="2540" b="0"/>
+            <wp:docPr id="748065686" name="Image 1" descr="Une image contenant capture d’écran, texte, Police&#10;&#10;Description générée automatiquement"/>
+            <wp:cNvGraphicFramePr>
+              <a:graphicFrameLocks xmlns:a="http://schemas.openxmlformats.org/drawingml/2006/main" noChangeAspect="1"/>
+            </wp:cNvGraphicFramePr>
+            <a:graphic xmlns:a="http://schemas.openxmlformats.org/drawingml/2006/main">
+              <a:graphicData uri="http://schemas.openxmlformats.org/drawingml/2006/picture">
+                <pic:pic xmlns:pic="http://schemas.openxmlformats.org/drawingml/2006/picture">
+                  <pic:nvPicPr>
+                    <pic:cNvPr id="748065686" name="Image 1" descr="Une image contenant capture d’écran, texte, Police&#10;&#10;Description générée automatiquement"/>
+                    <pic:cNvPicPr/>
+                  </pic:nvPicPr>
+                  <pic:blipFill>
+                    <a:blip r:embed="rId9"/>
+                    <a:stretch>
+                      <a:fillRect/>
+                    </a:stretch>
+                  </pic:blipFill>
+                  <pic:spPr>
+                    <a:xfrm>
+                      <a:off x="0" y="0"/>
+                      <a:ext cx="6645910" cy="1167130"/>
+                    </a:xfrm>
+                    <a:prstGeom prst="rect">
+                      <a:avLst/>
+                    </a:prstGeom>
+                  </pic:spPr>
+                </pic:pic>
+              </a:graphicData>
+            </a:graphic>
+          </wp:inline>
+        </w:drawing>
+      </w:r>
+    </w:p>
+    <w:p>
+      <w:pPr>
+        <w:spacing w:after="0" w:line="240" w:lineRule="auto"/>
+      </w:pPr>
+    </w:p>
+    <w:p>
+      <w:pPr>
+        <w:spacing w:after="0" w:line="240" w:lineRule="auto"/>
+      </w:pPr>
+      <w:r>
+        <w:rPr>
+          <w:noProof/>
+        </w:rPr>
+        <w:drawing>
+          <wp:inline distT="0" distB="0" distL="0" distR="0" wp14:anchorId="34455629" wp14:editId="297675CD">
+            <wp:extent cx="6280030" cy="2877797"/>
+            <wp:effectExtent l="0" t="0" r="6985" b="0"/>
+            <wp:docPr id="1717837896" name="Image 1" descr="Une image contenant texte, capture d’écran, Police&#10;&#10;Description générée automatiquement"/>
+            <wp:cNvGraphicFramePr>
+              <a:graphicFrameLocks xmlns:a="http://schemas.openxmlformats.org/drawingml/2006/main" noChangeAspect="1"/>
+            </wp:cNvGraphicFramePr>
+            <a:graphic xmlns:a="http://schemas.openxmlformats.org/drawingml/2006/main">
+              <a:graphicData uri="http://schemas.openxmlformats.org/drawingml/2006/picture">
+                <pic:pic xmlns:pic="http://schemas.openxmlformats.org/drawingml/2006/picture">
+                  <pic:nvPicPr>
+                    <pic:cNvPr id="1717837896" name="Image 1" descr="Une image contenant texte, capture d’écran, Police&#10;&#10;Description générée automatiquement"/>
+                    <pic:cNvPicPr/>
+                  </pic:nvPicPr>
+                  <pic:blipFill>
+                    <a:blip r:embed="rId10"/>
+                    <a:stretch>
+                      <a:fillRect/>
+                    </a:stretch>
+                  </pic:blipFill>
+                  <pic:spPr>
+                    <a:xfrm>
+                      <a:off x="0" y="0"/>
+                      <a:ext cx="6288340" cy="2881605"/>
+                    </a:xfrm>
+                    <a:prstGeom prst="rect">
+                      <a:avLst/>
+                    </a:prstGeom>
+                  </pic:spPr>
+                </pic:pic>
+              </a:graphicData>
+            </a:graphic>
+          </wp:inline>
+        </w:drawing>
+      </w:r>
+    </w:p>
+    <w:p>
+      <w:pPr>
+        <w:spacing w:after="0" w:line="240" w:lineRule="auto"/>
+      </w:pPr>
+    </w:p>
+    <w:p>
+      <w:pPr>
+        <w:spacing w:after="0" w:line="240" w:lineRule="auto"/>
+      </w:pPr>
+      <w:r>
+        <w:t xml:space="preserve">FETCH_NUM affichera le numéro de la colonne : </w:t>
+      </w:r>
+    </w:p>
+    <w:p>
+      <w:pPr>
+        <w:spacing w:after="0" w:line="240" w:lineRule="auto"/>
+      </w:pPr>
+      <w:r>
+        <w:rPr>
+          <w:noProof/>
+        </w:rPr>
+        <w:drawing>
+          <wp:inline distT="0" distB="0" distL="0" distR="0" wp14:anchorId="443E2325" wp14:editId="5C7CCAB1">
+            <wp:extent cx="6012611" cy="2914387"/>
+            <wp:effectExtent l="0" t="0" r="7620" b="635"/>
+            <wp:docPr id="211702945" name="Image 1" descr="Une image contenant texte, capture d’écran, Police&#10;&#10;Description générée automatiquement"/>
+            <wp:cNvGraphicFramePr>
+              <a:graphicFrameLocks xmlns:a="http://schemas.openxmlformats.org/drawingml/2006/main" noChangeAspect="1"/>
+            </wp:cNvGraphicFramePr>
+            <a:graphic xmlns:a="http://schemas.openxmlformats.org/drawingml/2006/main">
+              <a:graphicData uri="http://schemas.openxmlformats.org/drawingml/2006/picture">
+                <pic:pic xmlns:pic="http://schemas.openxmlformats.org/drawingml/2006/picture">
+                  <pic:nvPicPr>
+                    <pic:cNvPr id="211702945" name="Image 1" descr="Une image contenant texte, capture d’écran, Police&#10;&#10;Description générée automatiquement"/>
+                    <pic:cNvPicPr/>
+                  </pic:nvPicPr>
+                  <pic:blipFill>
+                    <a:blip r:embed="rId11"/>
+                    <a:stretch>
+                      <a:fillRect/>
+                    </a:stretch>
+                  </pic:blipFill>
+                  <pic:spPr>
+                    <a:xfrm>
+                      <a:off x="0" y="0"/>
+                      <a:ext cx="6015692" cy="2915880"/>
+                    </a:xfrm>
+                    <a:prstGeom prst="rect">
+                      <a:avLst/>
+                    </a:prstGeom>
+                  </pic:spPr>
+                </pic:pic>
+              </a:graphicData>
+            </a:graphic>
+          </wp:inline>
+        </w:drawing>
+      </w:r>
+    </w:p>
+    <w:p>
+      <w:pPr>
+        <w:spacing w:after="0" w:line="240" w:lineRule="auto"/>
+      </w:pPr>
+    </w:p>
+    <w:p>
+      <w:pPr>
+        <w:spacing w:after="0" w:line="240" w:lineRule="auto"/>
+      </w:pPr>
+      <w:r>
+        <w:t xml:space="preserve">ON VOIT souvent </w:t>
+      </w:r>
+      <w:proofErr w:type="spellStart"/>
+      <w:r>
+        <w:t>fetch_assoc</w:t>
+      </w:r>
+      <w:proofErr w:type="spellEnd"/>
+      <w:r>
+        <w:t xml:space="preserve"> qui affiche 1 tableau associatif</w:t>
+      </w:r>
+      <w:r>
+        <w:t xml:space="preserve"> les noms des différentes colonnes</w:t>
+      </w:r>
+    </w:p>
+    <w:p>
+      <w:pPr>
+        <w:spacing w:after="0" w:line="240" w:lineRule="auto"/>
+      </w:pPr>
+    </w:p>
+    <w:p>
+      <w:pPr>
+        <w:spacing w:after="0" w:line="240" w:lineRule="auto"/>
+      </w:pPr>
+      <w:r>
+        <w:t xml:space="preserve">Autre solution, on peut définir </w:t>
+      </w:r>
+      <w:r>
+        <w:t xml:space="preserve">plus haut le mode de </w:t>
+      </w:r>
+      <w:proofErr w:type="spellStart"/>
+      <w:r>
+        <w:t>fetch</w:t>
+      </w:r>
+      <w:proofErr w:type="spellEnd"/>
+      <w:r>
+        <w:t xml:space="preserve"> par défaut qui sera utilisé, voici l’</w:t>
+      </w:r>
+      <w:proofErr w:type="spellStart"/>
+      <w:r>
+        <w:t>instruct</w:t>
+      </w:r>
+      <w:proofErr w:type="spellEnd"/>
+      <w:r>
+        <w:t>° : L 30</w:t>
+      </w:r>
+    </w:p>
+    <w:p>
+      <w:pPr>
+        <w:spacing w:after="0" w:line="240" w:lineRule="auto"/>
+      </w:pPr>
+    </w:p>
+    <w:p>
+      <w:pPr>
+        <w:spacing w:after="0" w:line="240" w:lineRule="auto"/>
+      </w:pPr>
+      <w:r>
+        <w:t xml:space="preserve">Dans ce cas L 42, ne rien préciser dans le </w:t>
+      </w:r>
+      <w:proofErr w:type="spellStart"/>
+      <w:r>
+        <w:t>fetch</w:t>
+      </w:r>
+      <w:proofErr w:type="spellEnd"/>
+      <w:r>
+        <w:t xml:space="preserve"> afin d’utiliser ce qui a été paramétré par défaut en L 30</w:t>
+      </w:r>
+    </w:p>
+    <w:p>
+      <w:pPr>
+        <w:spacing w:after="0" w:line="240" w:lineRule="auto"/>
+      </w:pPr>
+      <w:r>
+        <w:rPr>
+          <w:noProof/>
+        </w:rPr>
+        <w:lastRenderedPageBreak/>
+        <w:drawing>
+          <wp:inline distT="0" distB="0" distL="0" distR="0" wp14:anchorId="4F493CF2" wp14:editId="078345E1">
+            <wp:extent cx="6645910" cy="2374900"/>
+            <wp:effectExtent l="0" t="0" r="2540" b="6350"/>
+            <wp:docPr id="1207242487" name="Image 1" descr="Une image contenant texte, capture d’écran, Police, logiciel&#10;&#10;Description générée automatiquement"/>
+            <wp:cNvGraphicFramePr>
+              <a:graphicFrameLocks xmlns:a="http://schemas.openxmlformats.org/drawingml/2006/main" noChangeAspect="1"/>
+            </wp:cNvGraphicFramePr>
+            <a:graphic xmlns:a="http://schemas.openxmlformats.org/drawingml/2006/main">
+              <a:graphicData uri="http://schemas.openxmlformats.org/drawingml/2006/picture">
+                <pic:pic xmlns:pic="http://schemas.openxmlformats.org/drawingml/2006/picture">
+                  <pic:nvPicPr>
+                    <pic:cNvPr id="1207242487" name="Image 1" descr="Une image contenant texte, capture d’écran, Police, logiciel&#10;&#10;Description générée automatiquement"/>
+                    <pic:cNvPicPr/>
+                  </pic:nvPicPr>
+                  <pic:blipFill>
+                    <a:blip r:embed="rId12"/>
+                    <a:stretch>
+                      <a:fillRect/>
+                    </a:stretch>
+                  </pic:blipFill>
+                  <pic:spPr>
+                    <a:xfrm>
+                      <a:off x="0" y="0"/>
+                      <a:ext cx="6645910" cy="2374900"/>
+                    </a:xfrm>
+                    <a:prstGeom prst="rect">
+                      <a:avLst/>
+                    </a:prstGeom>
+                  </pic:spPr>
+                </pic:pic>
+              </a:graphicData>
+            </a:graphic>
+          </wp:inline>
+        </w:drawing>
+      </w:r>
+    </w:p>
+    <w:p>
+      <w:pPr>
+        <w:spacing w:after="0" w:line="240" w:lineRule="auto"/>
+      </w:pPr>
+    </w:p>
+    <w:p>
+      <w:pPr>
+        <w:spacing w:after="0" w:line="240" w:lineRule="auto"/>
+      </w:pPr>
+      <w:r>
+        <w:t xml:space="preserve">On peut faire 1 </w:t>
+      </w:r>
+      <w:proofErr w:type="spellStart"/>
+      <w:r>
+        <w:t>req</w:t>
+      </w:r>
+      <w:proofErr w:type="spellEnd"/>
+      <w:r>
+        <w:t xml:space="preserve"> plus « complexe », par ex : l’utilisateur dont </w:t>
+      </w:r>
+      <w:proofErr w:type="spellStart"/>
+      <w:r>
+        <w:t>l’Id</w:t>
+      </w:r>
+      <w:proofErr w:type="spellEnd"/>
+      <w:r>
+        <w:t xml:space="preserve"> est 3</w:t>
+      </w:r>
+    </w:p>
+    <w:p>
+      <w:pPr>
+        <w:spacing w:after="0" w:line="240" w:lineRule="auto"/>
+      </w:pPr>
+      <w:r>
+        <w:rPr>
+          <w:noProof/>
+        </w:rPr>
+        <w:drawing>
+          <wp:inline distT="0" distB="0" distL="0" distR="0" wp14:anchorId="37F9C03B" wp14:editId="035056D4">
+            <wp:extent cx="4638675" cy="533400"/>
+            <wp:effectExtent l="0" t="0" r="9525" b="0"/>
+            <wp:docPr id="1614422329" name="Image 1" descr="Une image contenant capture d’écran, texte, horloge, Police&#10;&#10;Description générée automatiquement"/>
+            <wp:cNvGraphicFramePr>
+              <a:graphicFrameLocks xmlns:a="http://schemas.openxmlformats.org/drawingml/2006/main" noChangeAspect="1"/>
+            </wp:cNvGraphicFramePr>
+            <a:graphic xmlns:a="http://schemas.openxmlformats.org/drawingml/2006/main">
+              <a:graphicData uri="http://schemas.openxmlformats.org/drawingml/2006/picture">
+                <pic:pic xmlns:pic="http://schemas.openxmlformats.org/drawingml/2006/picture">
+                  <pic:nvPicPr>
+                    <pic:cNvPr id="1614422329" name="Image 1" descr="Une image contenant capture d’écran, texte, horloge, Police&#10;&#10;Description générée automatiquement"/>
+                    <pic:cNvPicPr/>
+                  </pic:nvPicPr>
+                  <pic:blipFill>
+                    <a:blip r:embed="rId13"/>
+                    <a:stretch>
+                      <a:fillRect/>
+                    </a:stretch>
+                  </pic:blipFill>
+                  <pic:spPr>
+                    <a:xfrm>
+                      <a:off x="0" y="0"/>
+                      <a:ext cx="4638675" cy="533400"/>
+                    </a:xfrm>
+                    <a:prstGeom prst="rect">
+                      <a:avLst/>
+                    </a:prstGeom>
+                  </pic:spPr>
+                </pic:pic>
+              </a:graphicData>
+            </a:graphic>
+          </wp:inline>
+        </w:drawing>
+      </w:r>
+    </w:p>
+    <w:p>
+      <w:pPr>
+        <w:spacing w:after="0" w:line="240" w:lineRule="auto"/>
+      </w:pPr>
+      <w:r>
+        <w:t xml:space="preserve">Voici le résultat : </w:t>
+      </w:r>
+    </w:p>
+    <w:p>
+      <w:pPr>
+        <w:spacing w:after="0" w:line="240" w:lineRule="auto"/>
+      </w:pPr>
+      <w:r>
+        <w:rPr>
+          <w:noProof/>
+        </w:rPr>
+        <w:drawing>
+          <wp:inline distT="0" distB="0" distL="0" distR="0" wp14:anchorId="579D387B" wp14:editId="077AE8C3">
+            <wp:extent cx="3433313" cy="2148021"/>
+            <wp:effectExtent l="0" t="0" r="0" b="5080"/>
+            <wp:docPr id="2064502019" name="Image 1" descr="Une image contenant texte, capture d’écran, Police&#10;&#10;Description générée automatiquement"/>
+            <wp:cNvGraphicFramePr>
+              <a:graphicFrameLocks xmlns:a="http://schemas.openxmlformats.org/drawingml/2006/main" noChangeAspect="1"/>
+            </wp:cNvGraphicFramePr>
+            <a:graphic xmlns:a="http://schemas.openxmlformats.org/drawingml/2006/main">
+              <a:graphicData uri="http://schemas.openxmlformats.org/drawingml/2006/picture">
+                <pic:pic xmlns:pic="http://schemas.openxmlformats.org/drawingml/2006/picture">
+                  <pic:nvPicPr>
+                    <pic:cNvPr id="2064502019" name="Image 1" descr="Une image contenant texte, capture d’écran, Police&#10;&#10;Description générée automatiquement"/>
+                    <pic:cNvPicPr/>
+                  </pic:nvPicPr>
+                  <pic:blipFill>
+                    <a:blip r:embed="rId14"/>
+                    <a:stretch>
+                      <a:fillRect/>
+                    </a:stretch>
+                  </pic:blipFill>
+                  <pic:spPr>
+                    <a:xfrm>
+                      <a:off x="0" y="0"/>
+                      <a:ext cx="3434378" cy="2148687"/>
+                    </a:xfrm>
+                    <a:prstGeom prst="rect">
+                      <a:avLst/>
+                    </a:prstGeom>
+                  </pic:spPr>
+                </pic:pic>
+              </a:graphicData>
+            </a:graphic>
+          </wp:inline>
+        </w:drawing>
+      </w:r>
+    </w:p>
+    <w:p>
+      <w:pPr>
+        <w:spacing w:after="0" w:line="240" w:lineRule="auto"/>
+      </w:pPr>
+    </w:p>
+    <w:p>
+      <w:pPr>
+        <w:spacing w:after="0" w:line="240" w:lineRule="auto"/>
+      </w:pPr>
+      <w:r>
+        <w:t xml:space="preserve">On peut aussi vouloir accéder au mail de l’utilisateur 3 -&gt; L 37, 44 (remplacer </w:t>
+      </w:r>
+      <w:proofErr w:type="spellStart"/>
+      <w:r>
+        <w:t>fetchAll</w:t>
+      </w:r>
+      <w:proofErr w:type="spellEnd"/>
+      <w:r>
+        <w:t xml:space="preserve"> par </w:t>
+      </w:r>
+      <w:proofErr w:type="spellStart"/>
+      <w:r>
+        <w:t>fetch</w:t>
+      </w:r>
+      <w:proofErr w:type="spellEnd"/>
+      <w:r>
+        <w:t>), 45</w:t>
+      </w:r>
+    </w:p>
+    <w:p>
+      <w:pPr>
+        <w:spacing w:after="0" w:line="240" w:lineRule="auto"/>
+      </w:pPr>
+      <w:r>
+        <w:rPr>
+          <w:noProof/>
+        </w:rPr>
+        <w:drawing>
+          <wp:inline distT="0" distB="0" distL="0" distR="0" wp14:anchorId="64F86623" wp14:editId="20E2664E">
+            <wp:extent cx="5965368" cy="3778370"/>
+            <wp:effectExtent l="0" t="0" r="0" b="0"/>
+            <wp:docPr id="12872881" name="Image 1" descr="Une image contenant texte, capture d’écran, logiciel, Police&#10;&#10;Description générée automatiquement"/>
+            <wp:cNvGraphicFramePr>
+              <a:graphicFrameLocks xmlns:a="http://schemas.openxmlformats.org/drawingml/2006/main" noChangeAspect="1"/>
+            </wp:cNvGraphicFramePr>
+            <a:graphic xmlns:a="http://schemas.openxmlformats.org/drawingml/2006/main">
+              <a:graphicData uri="http://schemas.openxmlformats.org/drawingml/2006/picture">
+                <pic:pic xmlns:pic="http://schemas.openxmlformats.org/drawingml/2006/picture">
+                  <pic:nvPicPr>
+                    <pic:cNvPr id="12872881" name="Image 1" descr="Une image contenant texte, capture d’écran, logiciel, Police&#10;&#10;Description générée automatiquement"/>
+                    <pic:cNvPicPr/>
+                  </pic:nvPicPr>
+                  <pic:blipFill>
+                    <a:blip r:embed="rId15"/>
+                    <a:stretch>
+                      <a:fillRect/>
+                    </a:stretch>
+                  </pic:blipFill>
+                  <pic:spPr>
+                    <a:xfrm>
+                      <a:off x="0" y="0"/>
+                      <a:ext cx="5986484" cy="3791744"/>
+                    </a:xfrm>
+                    <a:prstGeom prst="rect">
+                      <a:avLst/>
+                    </a:prstGeom>
+                  </pic:spPr>
+                </pic:pic>
+              </a:graphicData>
+            </a:graphic>
+          </wp:inline>
+        </w:drawing>
+      </w:r>
+    </w:p>
+    <w:p>
+      <w:pPr>
+        <w:spacing w:after="0" w:line="240" w:lineRule="auto"/>
+      </w:pPr>
+      <w:r>
+        <w:lastRenderedPageBreak/>
+        <w:t>J’accède directement aux infos qui m’intéressent.</w:t>
+      </w:r>
+    </w:p>
+    <w:p>
+      <w:pPr>
+        <w:spacing w:after="0" w:line="240" w:lineRule="auto"/>
+      </w:pPr>
+    </w:p>
+    <w:p>
+      <w:pPr>
+        <w:spacing w:after="0" w:line="240" w:lineRule="auto"/>
+      </w:pPr>
+      <w:r>
+        <w:rPr>
+          <w:highlight w:val="yellow"/>
+        </w:rPr>
+        <w:t>AJOUTER UN USER</w:t>
+      </w:r>
+      <w:r>
+        <w:rPr>
+          <w:highlight w:val="yellow"/>
+        </w:rPr>
+        <w:t> </w:t>
+      </w:r>
+      <w:r>
+        <w:t>:</w:t>
+      </w:r>
+    </w:p>
+    <w:p>
+      <w:pPr>
+        <w:spacing w:after="0" w:line="240" w:lineRule="auto"/>
+      </w:pPr>
+      <w:r>
+        <w:rPr>
+          <w:noProof/>
+        </w:rPr>
+        <w:drawing>
+          <wp:inline distT="0" distB="0" distL="0" distR="0" wp14:anchorId="0EFC13CF" wp14:editId="2D4FA0C4">
+            <wp:extent cx="6645910" cy="1065530"/>
+            <wp:effectExtent l="0" t="0" r="2540" b="1270"/>
+            <wp:docPr id="263560436" name="Image 1" descr="Une image contenant capture d’écran, texte, Police&#10;&#10;Description générée automatiquement"/>
+            <wp:cNvGraphicFramePr>
+              <a:graphicFrameLocks xmlns:a="http://schemas.openxmlformats.org/drawingml/2006/main" noChangeAspect="1"/>
+            </wp:cNvGraphicFramePr>
+            <a:graphic xmlns:a="http://schemas.openxmlformats.org/drawingml/2006/main">
+              <a:graphicData uri="http://schemas.openxmlformats.org/drawingml/2006/picture">
+                <pic:pic xmlns:pic="http://schemas.openxmlformats.org/drawingml/2006/picture">
+                  <pic:nvPicPr>
+                    <pic:cNvPr id="263560436" name="Image 1" descr="Une image contenant capture d’écran, texte, Police&#10;&#10;Description générée automatiquement"/>
+                    <pic:cNvPicPr/>
+                  </pic:nvPicPr>
+                  <pic:blipFill>
+                    <a:blip r:embed="rId16"/>
+                    <a:stretch>
+                      <a:fillRect/>
+                    </a:stretch>
+                  </pic:blipFill>
+                  <pic:spPr>
+                    <a:xfrm>
+                      <a:off x="0" y="0"/>
+                      <a:ext cx="6645910" cy="1065530"/>
+                    </a:xfrm>
+                    <a:prstGeom prst="rect">
+                      <a:avLst/>
+                    </a:prstGeom>
+                  </pic:spPr>
+                </pic:pic>
+              </a:graphicData>
+            </a:graphic>
+          </wp:inline>
+        </w:drawing>
+      </w:r>
+    </w:p>
+    <w:p>
+      <w:pPr>
+        <w:spacing w:after="0" w:line="240" w:lineRule="auto"/>
+      </w:pPr>
+    </w:p>
+    <w:p>
+      <w:pPr>
+        <w:spacing w:after="0" w:line="240" w:lineRule="auto"/>
+      </w:pPr>
+      <w:r>
+        <w:t>SUPER, l’utilisateur est ajouté dans la BDD</w:t>
+      </w:r>
+    </w:p>
+    <w:p>
+      <w:pPr>
+        <w:spacing w:after="0" w:line="240" w:lineRule="auto"/>
+      </w:pPr>
+    </w:p>
+    <w:p>
+      <w:pPr>
+        <w:spacing w:after="0" w:line="240" w:lineRule="auto"/>
+      </w:pPr>
+      <w:r>
+        <w:rPr>
+          <w:highlight w:val="yellow"/>
+        </w:rPr>
+        <w:t>MODIFIER UN USER</w:t>
+      </w:r>
+      <w:r>
+        <w:t> :</w:t>
+      </w:r>
+    </w:p>
+    <w:p>
+      <w:pPr>
+        <w:spacing w:after="0" w:line="240" w:lineRule="auto"/>
+      </w:pPr>
+      <w:r>
+        <w:rPr>
+          <w:noProof/>
+        </w:rPr>
+        <w:drawing>
+          <wp:inline distT="0" distB="0" distL="0" distR="0" wp14:anchorId="2AD8DFC8" wp14:editId="21D90FD6">
+            <wp:extent cx="6645910" cy="872490"/>
+            <wp:effectExtent l="0" t="0" r="2540" b="3810"/>
+            <wp:docPr id="1692843268" name="Image 1" descr="Une image contenant texte, capture d’écran, Police, ligne&#10;&#10;Description générée automatiquement"/>
+            <wp:cNvGraphicFramePr>
+              <a:graphicFrameLocks xmlns:a="http://schemas.openxmlformats.org/drawingml/2006/main" noChangeAspect="1"/>
+            </wp:cNvGraphicFramePr>
+            <a:graphic xmlns:a="http://schemas.openxmlformats.org/drawingml/2006/main">
+              <a:graphicData uri="http://schemas.openxmlformats.org/drawingml/2006/picture">
+                <pic:pic xmlns:pic="http://schemas.openxmlformats.org/drawingml/2006/picture">
+                  <pic:nvPicPr>
+                    <pic:cNvPr id="1692843268" name="Image 1" descr="Une image contenant texte, capture d’écran, Police, ligne&#10;&#10;Description générée automatiquement"/>
+                    <pic:cNvPicPr/>
+                  </pic:nvPicPr>
+                  <pic:blipFill>
+                    <a:blip r:embed="rId17"/>
+                    <a:stretch>
+                      <a:fillRect/>
+                    </a:stretch>
+                  </pic:blipFill>
+                  <pic:spPr>
+                    <a:xfrm>
+                      <a:off x="0" y="0"/>
+                      <a:ext cx="6645910" cy="872490"/>
+                    </a:xfrm>
+                    <a:prstGeom prst="rect">
+                      <a:avLst/>
+                    </a:prstGeom>
+                  </pic:spPr>
+                </pic:pic>
+              </a:graphicData>
+            </a:graphic>
+          </wp:inline>
+        </w:drawing>
+      </w:r>
+    </w:p>
+    <w:p>
+      <w:pPr>
+        <w:spacing w:after="0" w:line="240" w:lineRule="auto"/>
+      </w:pPr>
+    </w:p>
+    <w:p>
+      <w:pPr>
+        <w:spacing w:after="0" w:line="240" w:lineRule="auto"/>
+      </w:pPr>
+      <w:r>
+        <w:t xml:space="preserve">Ça marche, </w:t>
+      </w:r>
+      <w:proofErr w:type="spellStart"/>
+      <w:r>
+        <w:t>lastname</w:t>
+      </w:r>
+      <w:proofErr w:type="spellEnd"/>
+      <w:r>
+        <w:t xml:space="preserve"> du user dont </w:t>
+      </w:r>
+      <w:proofErr w:type="spellStart"/>
+      <w:r>
+        <w:t>l’id</w:t>
+      </w:r>
+      <w:proofErr w:type="spellEnd"/>
+      <w:r>
+        <w:t xml:space="preserve"> = 51 est bien modifié en « BBBBB »</w:t>
+      </w:r>
+      <w:r>
+        <w:tab/>
+        <w:t>TOP !</w:t>
+      </w:r>
+    </w:p>
+    <w:p>
+      <w:pPr>
+        <w:spacing w:after="0" w:line="240" w:lineRule="auto"/>
+      </w:pPr>
+    </w:p>
+    <w:p>
+      <w:pPr>
+        <w:spacing w:after="0" w:line="240" w:lineRule="auto"/>
+      </w:pPr>
+    </w:p>
+    <w:p>
+      <w:pPr>
+        <w:spacing w:after="0" w:line="240" w:lineRule="auto"/>
+      </w:pPr>
+    </w:p>
+    <w:p>
+      <w:pPr>
+        <w:spacing w:after="0" w:line="240" w:lineRule="auto"/>
+      </w:pPr>
+    </w:p>
+    <w:p>
+      <w:pPr>
+        <w:spacing w:after="0" w:line="240" w:lineRule="auto"/>
+      </w:pPr>
+    </w:p>
+    <w:p>
+      <w:pPr>
+        <w:spacing w:after="0" w:line="240" w:lineRule="auto"/>
+      </w:pPr>
+    </w:p>
+    <w:p>
+      <w:pPr>
+        <w:spacing w:after="0" w:line="240" w:lineRule="auto"/>
+      </w:pPr>
+    </w:p>
+    <w:p>
+      <w:pPr>
+        <w:spacing w:after="0" w:line="240" w:lineRule="auto"/>
+      </w:pPr>
+    </w:p>
+    <w:p>
+      <w:pPr>
+        <w:spacing w:after="0" w:line="240" w:lineRule="auto"/>
+      </w:pPr>
+    </w:p>
+    <w:p>
+      <w:pPr>
+        <w:spacing w:after="0" w:line="240" w:lineRule="auto"/>
+      </w:pPr>
+      <w:r>
+        <w:br w:type="page"/>
+      </w:r>
+    </w:p>
+    <w:p>
+      <w:pPr>
+        <w:spacing w:after="0" w:line="240" w:lineRule="auto"/>
+        <w:rPr>
+          <w:noProof/>
+        </w:rPr>
       </w:pPr>
     </w:p>
     <w:p>
@@ -31,7 +1104,7 @@
                     <pic:cNvPicPr/>
                   </pic:nvPicPr>
                   <pic:blipFill>
-                    <a:blip r:embed="rId5"/>
+                    <a:blip r:embed="rId18"/>
                     <a:stretch>
                       <a:fillRect/>
                     </a:stretch>
@@ -62,7 +1135,15 @@
         <w:spacing w:after="0" w:line="240" w:lineRule="auto"/>
       </w:pPr>
       <w:r>
-        <w:t>MOI : j’ai glisser mon fichier PHP dans un onglet du navigateur FIREFOX et ça marche !!!! j’ai galéré pour trouver !!</w:t>
+        <w:t xml:space="preserve">MOI : j’ai </w:t>
+      </w:r>
+      <w:proofErr w:type="spellStart"/>
+      <w:r>
+        <w:t>glisser</w:t>
+      </w:r>
+      <w:proofErr w:type="spellEnd"/>
+      <w:r>
+        <w:t xml:space="preserve"> mon fichier PHP dans un onglet du navigateur FIREFOX et ça marche !!!! j’ai galéré pour trouver !!</w:t>
       </w:r>
     </w:p>
     <w:p>
@@ -118,7 +1199,7 @@
                     <pic:cNvPicPr/>
                   </pic:nvPicPr>
                   <pic:blipFill>
-                    <a:blip r:embed="rId6"/>
+                    <a:blip r:embed="rId19"/>
                     <a:stretch>
                       <a:fillRect/>
                     </a:stretch>
@@ -143,7 +1224,7 @@
       <w:pPr>
         <w:spacing w:after="0" w:line="240" w:lineRule="auto"/>
       </w:pPr>
-      <w:hyperlink r:id="rId7" w:history="1">
+      <w:hyperlink r:id="rId20" w:history="1">
         <w:r>
           <w:rPr>
             <w:rStyle w:val="Lienhypertexte"/>
@@ -219,7 +1300,7 @@
                     <pic:cNvPicPr/>
                   </pic:nvPicPr>
                   <pic:blipFill>
-                    <a:blip r:embed="rId8"/>
+                    <a:blip r:embed="rId21"/>
                     <a:stretch>
                       <a:fillRect/>
                     </a:stretch>
@@ -240,10 +1321,7 @@
         </w:drawing>
       </w:r>
       <w:r>
-        <w:t xml:space="preserve">  permet </w:t>
-      </w:r>
-      <w:r>
-        <w:t>j’ai 1 élément &lt;p&gt; si je veux le modifier en &lt;article&gt; alors la balise fermante est modifiée auto !!!</w:t>
+        <w:t xml:space="preserve">  permet j’ai 1 élément &lt;p&gt; si je veux le modifier en &lt;article&gt; alors la balise fermante est modifiée auto !!!</w:t>
       </w:r>
     </w:p>
     <w:p>
@@ -280,7 +1358,7 @@
                     <pic:cNvPicPr/>
                   </pic:nvPicPr>
                   <pic:blipFill>
-                    <a:blip r:embed="rId9"/>
+                    <a:blip r:embed="rId22"/>
                     <a:stretch>
                       <a:fillRect/>
                     </a:stretch>
@@ -301,10 +1379,7 @@
         </w:drawing>
       </w:r>
       <w:r>
-        <w:t xml:space="preserve">  </w:t>
-      </w:r>
-      <w:r>
-        <w:t xml:space="preserve">permet d’afficher les espaces superflus en fin de ligne par des …. </w:t>
+        <w:t xml:space="preserve">  permet d’afficher les espaces superflus en fin de ligne par des …. </w:t>
       </w:r>
     </w:p>
     <w:p>
@@ -336,7 +1411,7 @@
                     <pic:cNvPicPr/>
                   </pic:nvPicPr>
                   <pic:blipFill>
-                    <a:blip r:embed="rId10"/>
+                    <a:blip r:embed="rId23"/>
                     <a:stretch>
                       <a:fillRect/>
                     </a:stretch>
@@ -357,7 +1432,23 @@
         </w:drawing>
       </w:r>
       <w:r>
-        <w:t xml:space="preserve">  permet de sélectionner toutes les occurrences d’un mot, ex si je select true, alors tous les true de la pages sont sélectionnés</w:t>
+        <w:t xml:space="preserve">  permet de sélectionner toutes les occurrences d’un mot, ex si je select </w:t>
+      </w:r>
+      <w:proofErr w:type="spellStart"/>
+      <w:r>
+        <w:t>true</w:t>
+      </w:r>
+      <w:proofErr w:type="spellEnd"/>
+      <w:r>
+        <w:t xml:space="preserve">, alors tous les </w:t>
+      </w:r>
+      <w:proofErr w:type="spellStart"/>
+      <w:r>
+        <w:t>true</w:t>
+      </w:r>
+      <w:proofErr w:type="spellEnd"/>
+      <w:r>
+        <w:t xml:space="preserve"> de la pages sont sélectionnés</w:t>
       </w:r>
     </w:p>
     <w:p>
@@ -389,7 +1480,7 @@
                     <pic:cNvPicPr/>
                   </pic:nvPicPr>
                   <pic:blipFill>
-                    <a:blip r:embed="rId11"/>
+                    <a:blip r:embed="rId24"/>
                     <a:stretch>
                       <a:fillRect/>
                     </a:stretch>
@@ -442,7 +1533,7 @@
                     <pic:cNvPicPr/>
                   </pic:nvPicPr>
                   <pic:blipFill>
-                    <a:blip r:embed="rId12"/>
+                    <a:blip r:embed="rId25"/>
                     <a:stretch>
                       <a:fillRect/>
                     </a:stretch>
@@ -523,7 +1614,7 @@
                     <pic:cNvPicPr/>
                   </pic:nvPicPr>
                   <pic:blipFill>
-                    <a:blip r:embed="rId13"/>
+                    <a:blip r:embed="rId26"/>
                     <a:stretch>
                       <a:fillRect/>
                     </a:stretch>
@@ -675,7 +1766,7 @@
 </file>
 
 <file path=word/numbering.xml><?xml version="1.0" encoding="utf-8"?>
-<w:numbering xmlns:wpc="http://schemas.microsoft.com/office/word/2010/wordprocessingCanvas" xmlns:cx="http://schemas.microsoft.com/office/drawing/2014/chartex" xmlns:cx1="http://schemas.microsoft.com/office/drawing/2015/9/8/chartex" xmlns:cx2="http://schemas.microsoft.com/office/drawing/2015/10/21/chartex" xmlns:cx3="http://schemas.microsoft.com/office/drawing/2016/5/9/chartex" xmlns:cx4="http://schemas.microsoft.com/office/drawing/2016/5/10/chartex" xmlns:cx5="http://schemas.microsoft.com/office/drawing/2016/5/11/chartex" xmlns:cx6="http://schemas.microsoft.com/office/drawing/2016/5/12/chartex" xmlns:cx7="http://schemas.microsoft.com/office/drawing/2016/5/13/chartex" xmlns:cx8="http://schemas.microsoft.com/office/drawing/2016/5/14/chartex" xmlns:mc="http://schemas.openxmlformats.org/markup-compatibility/2006" xmlns:aink="http://schemas.microsoft.com/office/drawing/2016/ink" xmlns:am3d="http://schemas.microsoft.com/office/drawing/2017/model3d" xmlns:o="urn:schemas-microsoft-com:office:office" xmlns:oel="http://schemas.microsoft.com/office/2019/extlst" xmlns:r="http://schemas.openxmlformats.org/officeDocument/2006/relationships" xmlns:m="http://schemas.openxmlformats.org/officeDocument/2006/math" xmlns:v="urn:schemas-microsoft-com:vml" xmlns:wp14="http://schemas.microsoft.com/office/word/2010/wordprocessingDrawing" xmlns:wp="http://schemas.openxmlformats.org/drawingml/2006/wordprocessingDrawing" xmlns:w10="urn:schemas-microsoft-com:office:word" xmlns:w="http://schemas.openxmlformats.org/wordprocessingml/2006/main" xmlns:w14="http://schemas.microsoft.com/office/word/2010/wordml" xmlns:w15="http://schemas.microsoft.com/office/word/2012/wordml" xmlns:w16cex="http://schemas.microsoft.com/office/word/2018/wordml/cex" xmlns:w16cid="http://schemas.microsoft.com/office/word/2016/wordml/cid" xmlns:w16="http://schemas.microsoft.com/office/word/2018/wordml" xmlns:w16du="http://schemas.microsoft.com/office/word/2023/wordml/word16du" xmlns:w16sdtdh="http://schemas.microsoft.com/office/word/2020/wordml/sdtdatahash" xmlns:w16se="http://schemas.microsoft.com/office/word/2015/wordml/symex" xmlns:wpg="http://schemas.microsoft.com/office/word/2010/wordprocessingGroup" xmlns:wpi="http://schemas.microsoft.com/office/word/2010/wordprocessingInk" xmlns:wne="http://schemas.microsoft.com/office/word/2006/wordml" xmlns:wps="http://schemas.microsoft.com/office/word/2010/wordprocessingShape" mc:Ignorable="w14 w15 w16se w16cid w16 w16cex w16sdtdh wp14">
+<w:numbering xmlns:wpc="http://schemas.microsoft.com/office/word/2010/wordprocessingCanvas" xmlns:cx="http://schemas.microsoft.com/office/drawing/2014/chartex" xmlns:cx1="http://schemas.microsoft.com/office/drawing/2015/9/8/chartex" xmlns:cx2="http://schemas.microsoft.com/office/drawing/2015/10/21/chartex" xmlns:cx3="http://schemas.microsoft.com/office/drawing/2016/5/9/chartex" xmlns:cx4="http://schemas.microsoft.com/office/drawing/2016/5/10/chartex" xmlns:cx5="http://schemas.microsoft.com/office/drawing/2016/5/11/chartex" xmlns:cx6="http://schemas.microsoft.com/office/drawing/2016/5/12/chartex" xmlns:cx7="http://schemas.microsoft.com/office/drawing/2016/5/13/chartex" xmlns:cx8="http://schemas.microsoft.com/office/drawing/2016/5/14/chartex" xmlns:mc="http://schemas.openxmlformats.org/markup-compatibility/2006" xmlns:aink="http://schemas.microsoft.com/office/drawing/2016/ink" xmlns:am3d="http://schemas.microsoft.com/office/drawing/2017/model3d" xmlns:o="urn:schemas-microsoft-com:office:office" xmlns:oel="http://schemas.microsoft.com/office/2019/extlst" xmlns:r="http://schemas.openxmlformats.org/officeDocument/2006/relationships" xmlns:m="http://schemas.openxmlformats.org/officeDocument/2006/math" xmlns:v="urn:schemas-microsoft-com:vml" xmlns:wp14="http://schemas.microsoft.com/office/word/2010/wordprocessingDrawing" xmlns:wp="http://schemas.openxmlformats.org/drawingml/2006/wordprocessingDrawing" xmlns:w10="urn:schemas-microsoft-com:office:word" xmlns:w="http://schemas.openxmlformats.org/wordprocessingml/2006/main" xmlns:w14="http://schemas.microsoft.com/office/word/2010/wordml" xmlns:w15="http://schemas.microsoft.com/office/word/2012/wordml" xmlns:w16cex="http://schemas.microsoft.com/office/word/2018/wordml/cex" xmlns:w16cid="http://schemas.microsoft.com/office/word/2016/wordml/cid" xmlns:w16="http://schemas.microsoft.com/office/word/2018/wordml" xmlns:w16sdtdh="http://schemas.microsoft.com/office/word/2020/wordml/sdtdatahash" xmlns:w16se="http://schemas.microsoft.com/office/word/2015/wordml/symex" xmlns:wpg="http://schemas.microsoft.com/office/word/2010/wordprocessingGroup" xmlns:wpi="http://schemas.microsoft.com/office/word/2010/wordprocessingInk" xmlns:wne="http://schemas.microsoft.com/office/word/2006/wordml" xmlns:wps="http://schemas.microsoft.com/office/word/2010/wordprocessingShape" mc:Ignorable="w14 w15 w16se w16cid w16 w16cex w16sdtdh wp14">
   <w:abstractNum w:abstractNumId="0" w15:restartNumberingAfterBreak="0">
     <w:nsid w:val="429F219B"/>
     <w:multiLevelType w:val="hybridMultilevel"/>

</xml_diff>

<commit_message>
Diviser code avec include. PDO requetes préparées
</commit_message>
<xml_diff>
--- a/PHP.docx
+++ b/PHP.docx
@@ -2,43 +2,6 @@
 <file path=word/document.xml><?xml version="1.0" encoding="utf-8"?>
 <w:document xmlns:wpc="http://schemas.microsoft.com/office/word/2010/wordprocessingCanvas" xmlns:cx="http://schemas.microsoft.com/office/drawing/2014/chartex" xmlns:cx1="http://schemas.microsoft.com/office/drawing/2015/9/8/chartex" xmlns:cx2="http://schemas.microsoft.com/office/drawing/2015/10/21/chartex" xmlns:cx3="http://schemas.microsoft.com/office/drawing/2016/5/9/chartex" xmlns:cx4="http://schemas.microsoft.com/office/drawing/2016/5/10/chartex" xmlns:cx5="http://schemas.microsoft.com/office/drawing/2016/5/11/chartex" xmlns:cx6="http://schemas.microsoft.com/office/drawing/2016/5/12/chartex" xmlns:cx7="http://schemas.microsoft.com/office/drawing/2016/5/13/chartex" xmlns:cx8="http://schemas.microsoft.com/office/drawing/2016/5/14/chartex" xmlns:mc="http://schemas.openxmlformats.org/markup-compatibility/2006" xmlns:aink="http://schemas.microsoft.com/office/drawing/2016/ink" xmlns:am3d="http://schemas.microsoft.com/office/drawing/2017/model3d" xmlns:o="urn:schemas-microsoft-com:office:office" xmlns:oel="http://schemas.microsoft.com/office/2019/extlst" xmlns:r="http://schemas.openxmlformats.org/officeDocument/2006/relationships" xmlns:m="http://schemas.openxmlformats.org/officeDocument/2006/math" xmlns:v="urn:schemas-microsoft-com:vml" xmlns:wp14="http://schemas.microsoft.com/office/word/2010/wordprocessingDrawing" xmlns:wp="http://schemas.openxmlformats.org/drawingml/2006/wordprocessingDrawing" xmlns:w10="urn:schemas-microsoft-com:office:word" xmlns:w="http://schemas.openxmlformats.org/wordprocessingml/2006/main" xmlns:w14="http://schemas.microsoft.com/office/word/2010/wordml" xmlns:w15="http://schemas.microsoft.com/office/word/2012/wordml" xmlns:w16cex="http://schemas.microsoft.com/office/word/2018/wordml/cex" xmlns:w16cid="http://schemas.microsoft.com/office/word/2016/wordml/cid" xmlns:w16="http://schemas.microsoft.com/office/word/2018/wordml" xmlns:w16sdtdh="http://schemas.microsoft.com/office/word/2020/wordml/sdtdatahash" xmlns:w16se="http://schemas.microsoft.com/office/word/2015/wordml/symex" xmlns:wpg="http://schemas.microsoft.com/office/word/2010/wordprocessingGroup" xmlns:wpi="http://schemas.microsoft.com/office/word/2010/wordprocessingInk" xmlns:wne="http://schemas.microsoft.com/office/word/2006/wordml" xmlns:wps="http://schemas.microsoft.com/office/word/2010/wordprocessingShape" mc:Ignorable="w14 w15 w16se w16cid w16 w16cex w16sdtdh wp14">
   <w:body>
-    <w:p>
-      <w:pPr>
-        <w:spacing w:after="0" w:line="240" w:lineRule="auto"/>
-      </w:pPr>
-      <w:r>
-        <w:fldChar w:fldCharType="begin"/>
-      </w:r>
-      <w:r>
-        <w:instrText>HYPERLINK "</w:instrText>
-      </w:r>
-      <w:r>
-        <w:instrText>https://www.laposte.fr/outils/suivre-vos-envois</w:instrText>
-      </w:r>
-      <w:r>
-        <w:instrText>"</w:instrText>
-      </w:r>
-      <w:r>
-        <w:fldChar w:fldCharType="separate"/>
-      </w:r>
-      <w:r>
-        <w:rPr>
-          <w:rStyle w:val="Lienhypertexte"/>
-        </w:rPr>
-        <w:t>https://www.laposte.fr/outils/suivre-vos-envois</w:t>
-      </w:r>
-      <w:r>
-        <w:fldChar w:fldCharType="end"/>
-      </w:r>
-    </w:p>
-    <w:p>
-      <w:pPr>
-        <w:spacing w:after="0" w:line="240" w:lineRule="auto"/>
-      </w:pPr>
-      <w:r>
-        <w:t>1K04189577711</w:t>
-      </w:r>
-    </w:p>
     <w:p>
       <w:pPr>
         <w:spacing w:after="0" w:line="240" w:lineRule="auto"/>
@@ -1161,13 +1124,7 @@
         <w:spacing w:after="0" w:line="240" w:lineRule="auto"/>
       </w:pPr>
       <w:r>
-        <w:t xml:space="preserve">Ça marche, </w:t>
-      </w:r>
-      <w:r>
-        <w:t xml:space="preserve">le </w:t>
-      </w:r>
-      <w:r>
-        <w:t xml:space="preserve">user dont </w:t>
+        <w:t xml:space="preserve">Ça marche, le user dont </w:t>
       </w:r>
       <w:proofErr w:type="spellStart"/>
       <w:r>
@@ -1175,10 +1132,7 @@
       </w:r>
       <w:proofErr w:type="spellEnd"/>
       <w:r>
-        <w:t xml:space="preserve"> = 51 est bien </w:t>
-      </w:r>
-      <w:r>
-        <w:t>supprimé</w:t>
+        <w:t xml:space="preserve"> = 51 est bien supprimé</w:t>
       </w:r>
       <w:r>
         <w:tab/>
@@ -1257,6 +1211,1747 @@
       <w:pPr>
         <w:spacing w:after="0" w:line="240" w:lineRule="auto"/>
       </w:pPr>
+      <w:r>
+        <w:t xml:space="preserve">Créer des fichiers distincts (header, </w:t>
+      </w:r>
+      <w:proofErr w:type="spellStart"/>
+      <w:r>
+        <w:t>footer</w:t>
+      </w:r>
+      <w:proofErr w:type="spellEnd"/>
+      <w:r>
+        <w:t xml:space="preserve">, </w:t>
+      </w:r>
+      <w:proofErr w:type="spellStart"/>
+      <w:r>
+        <w:t>nav</w:t>
+      </w:r>
+      <w:proofErr w:type="spellEnd"/>
+      <w:r>
+        <w:t>) et les inclurent en fonction des besoins</w:t>
+      </w:r>
+      <w:r>
+        <w:t xml:space="preserve"> dans mes pages</w:t>
+      </w:r>
+      <w:r>
+        <w:t>.</w:t>
+      </w:r>
+    </w:p>
+    <w:p>
+      <w:pPr>
+        <w:spacing w:after="0" w:line="240" w:lineRule="auto"/>
+      </w:pPr>
+      <w:r>
+        <w:rPr>
+          <w:highlight w:val="yellow"/>
+        </w:rPr>
+        <w:t>Avantage</w:t>
+      </w:r>
+      <w:r>
+        <w:t> : si je veux changer mon header, je modifie qu’1 seul fichier et toutes mes pages sont modifiées.</w:t>
+      </w:r>
+    </w:p>
+    <w:p>
+      <w:pPr>
+        <w:spacing w:after="0" w:line="240" w:lineRule="auto"/>
+      </w:pPr>
+    </w:p>
+    <w:p>
+      <w:pPr>
+        <w:spacing w:after="0" w:line="240" w:lineRule="auto"/>
+      </w:pPr>
+      <w:r>
+        <w:t>On capitalise le code, on écrit des briques que l’on réutilise.</w:t>
+      </w:r>
+    </w:p>
+    <w:p>
+      <w:pPr>
+        <w:spacing w:after="0" w:line="240" w:lineRule="auto"/>
+      </w:pPr>
+    </w:p>
+    <w:p>
+      <w:pPr>
+        <w:spacing w:after="0" w:line="240" w:lineRule="auto"/>
+      </w:pPr>
+      <w:r>
+        <w:rPr>
+          <w:noProof/>
+        </w:rPr>
+        <w:drawing>
+          <wp:inline distT="0" distB="0" distL="0" distR="0" wp14:anchorId="329FDD05" wp14:editId="1F37C8D6">
+            <wp:extent cx="6645910" cy="1658620"/>
+            <wp:effectExtent l="0" t="0" r="2540" b="0"/>
+            <wp:docPr id="1709196487" name="Image 1" descr="Une image contenant texte, logiciel, Logiciel multimédia, capture d’écran&#10;&#10;Description générée automatiquement"/>
+            <wp:cNvGraphicFramePr>
+              <a:graphicFrameLocks xmlns:a="http://schemas.openxmlformats.org/drawingml/2006/main" noChangeAspect="1"/>
+            </wp:cNvGraphicFramePr>
+            <a:graphic xmlns:a="http://schemas.openxmlformats.org/drawingml/2006/main">
+              <a:graphicData uri="http://schemas.openxmlformats.org/drawingml/2006/picture">
+                <pic:pic xmlns:pic="http://schemas.openxmlformats.org/drawingml/2006/picture">
+                  <pic:nvPicPr>
+                    <pic:cNvPr id="1709196487" name="Image 1" descr="Une image contenant texte, logiciel, Logiciel multimédia, capture d’écran&#10;&#10;Description générée automatiquement"/>
+                    <pic:cNvPicPr/>
+                  </pic:nvPicPr>
+                  <pic:blipFill>
+                    <a:blip r:embed="rId21"/>
+                    <a:stretch>
+                      <a:fillRect/>
+                    </a:stretch>
+                  </pic:blipFill>
+                  <pic:spPr>
+                    <a:xfrm>
+                      <a:off x="0" y="0"/>
+                      <a:ext cx="6645910" cy="1658620"/>
+                    </a:xfrm>
+                    <a:prstGeom prst="rect">
+                      <a:avLst/>
+                    </a:prstGeom>
+                  </pic:spPr>
+                </pic:pic>
+              </a:graphicData>
+            </a:graphic>
+          </wp:inline>
+        </w:drawing>
+      </w:r>
+    </w:p>
+    <w:p>
+      <w:pPr>
+        <w:spacing w:after="0" w:line="240" w:lineRule="auto"/>
+      </w:pPr>
+    </w:p>
+    <w:p>
+      <w:pPr>
+        <w:spacing w:after="0" w:line="240" w:lineRule="auto"/>
+      </w:pPr>
+      <w:r>
+        <w:t xml:space="preserve">09 : 40 </w:t>
+      </w:r>
+      <w:proofErr w:type="spellStart"/>
+      <w:r>
+        <w:t>ds</w:t>
+      </w:r>
+      <w:proofErr w:type="spellEnd"/>
+      <w:r>
+        <w:t xml:space="preserve"> la vidéo il parle de …</w:t>
+      </w:r>
+    </w:p>
+    <w:p>
+      <w:pPr>
+        <w:spacing w:after="0" w:line="240" w:lineRule="auto"/>
+      </w:pPr>
+      <w:r>
+        <w:rPr>
+          <w:noProof/>
+        </w:rPr>
+        <w:drawing>
+          <wp:inline distT="0" distB="0" distL="0" distR="0" wp14:anchorId="07C4B787" wp14:editId="20C1792E">
+            <wp:extent cx="3552825" cy="361950"/>
+            <wp:effectExtent l="0" t="0" r="9525" b="0"/>
+            <wp:docPr id="2103137569" name="Image 1"/>
+            <wp:cNvGraphicFramePr>
+              <a:graphicFrameLocks xmlns:a="http://schemas.openxmlformats.org/drawingml/2006/main" noChangeAspect="1"/>
+            </wp:cNvGraphicFramePr>
+            <a:graphic xmlns:a="http://schemas.openxmlformats.org/drawingml/2006/main">
+              <a:graphicData uri="http://schemas.openxmlformats.org/drawingml/2006/picture">
+                <pic:pic xmlns:pic="http://schemas.openxmlformats.org/drawingml/2006/picture">
+                  <pic:nvPicPr>
+                    <pic:cNvPr id="2103137569" name=""/>
+                    <pic:cNvPicPr/>
+                  </pic:nvPicPr>
+                  <pic:blipFill>
+                    <a:blip r:embed="rId22"/>
+                    <a:stretch>
+                      <a:fillRect/>
+                    </a:stretch>
+                  </pic:blipFill>
+                  <pic:spPr>
+                    <a:xfrm>
+                      <a:off x="0" y="0"/>
+                      <a:ext cx="3552825" cy="361950"/>
+                    </a:xfrm>
+                    <a:prstGeom prst="rect">
+                      <a:avLst/>
+                    </a:prstGeom>
+                  </pic:spPr>
+                </pic:pic>
+              </a:graphicData>
+            </a:graphic>
+          </wp:inline>
+        </w:drawing>
+      </w:r>
+    </w:p>
+    <w:p>
+      <w:pPr>
+        <w:spacing w:after="0" w:line="240" w:lineRule="auto"/>
+      </w:pPr>
+    </w:p>
+    <w:p>
+      <w:pPr>
+        <w:spacing w:after="0" w:line="240" w:lineRule="auto"/>
+      </w:pPr>
+      <w:r>
+        <w:t xml:space="preserve">En approfondissant on apprend ceci : </w:t>
+      </w:r>
+      <w:r>
+        <w:rPr>
+          <w:sz w:val="32"/>
+          <w:szCs w:val="32"/>
+          <w:highlight w:val="yellow"/>
+        </w:rPr>
+        <w:t xml:space="preserve">SUPER intéressant … à </w:t>
+      </w:r>
+      <w:proofErr w:type="spellStart"/>
+      <w:r>
+        <w:rPr>
+          <w:sz w:val="32"/>
+          <w:szCs w:val="32"/>
+          <w:highlight w:val="yellow"/>
+        </w:rPr>
+        <w:t>appronfondir</w:t>
+      </w:r>
+      <w:proofErr w:type="spellEnd"/>
+    </w:p>
+    <w:p>
+      <w:pPr>
+        <w:spacing w:after="0" w:line="240" w:lineRule="auto"/>
+      </w:pPr>
+      <w:r>
+        <w:rPr>
+          <w:noProof/>
+        </w:rPr>
+        <w:lastRenderedPageBreak/>
+        <w:drawing>
+          <wp:inline distT="0" distB="0" distL="0" distR="0" wp14:anchorId="25A98610" wp14:editId="2B9D7158">
+            <wp:extent cx="5434642" cy="1409289"/>
+            <wp:effectExtent l="0" t="0" r="0" b="635"/>
+            <wp:docPr id="336857123" name="Image 1" descr="Une image contenant texte, Police, capture d’écran&#10;&#10;Description générée automatiquement"/>
+            <wp:cNvGraphicFramePr>
+              <a:graphicFrameLocks xmlns:a="http://schemas.openxmlformats.org/drawingml/2006/main" noChangeAspect="1"/>
+            </wp:cNvGraphicFramePr>
+            <a:graphic xmlns:a="http://schemas.openxmlformats.org/drawingml/2006/main">
+              <a:graphicData uri="http://schemas.openxmlformats.org/drawingml/2006/picture">
+                <pic:pic xmlns:pic="http://schemas.openxmlformats.org/drawingml/2006/picture">
+                  <pic:nvPicPr>
+                    <pic:cNvPr id="336857123" name="Image 1" descr="Une image contenant texte, Police, capture d’écran&#10;&#10;Description générée automatiquement"/>
+                    <pic:cNvPicPr/>
+                  </pic:nvPicPr>
+                  <pic:blipFill>
+                    <a:blip r:embed="rId23"/>
+                    <a:stretch>
+                      <a:fillRect/>
+                    </a:stretch>
+                  </pic:blipFill>
+                  <pic:spPr>
+                    <a:xfrm>
+                      <a:off x="0" y="0"/>
+                      <a:ext cx="5437955" cy="1410148"/>
+                    </a:xfrm>
+                    <a:prstGeom prst="rect">
+                      <a:avLst/>
+                    </a:prstGeom>
+                  </pic:spPr>
+                </pic:pic>
+              </a:graphicData>
+            </a:graphic>
+          </wp:inline>
+        </w:drawing>
+      </w:r>
+    </w:p>
+    <w:p>
+      <w:pPr>
+        <w:spacing w:after="0" w:line="240" w:lineRule="auto"/>
+      </w:pPr>
+    </w:p>
+    <w:p>
+      <w:pPr>
+        <w:spacing w:after="0" w:line="240" w:lineRule="auto"/>
+      </w:pPr>
+      <w:r>
+        <w:t>11 : 00 propriété de « </w:t>
+      </w:r>
+      <w:proofErr w:type="spellStart"/>
+      <w:r>
+        <w:t>include</w:t>
+      </w:r>
+      <w:proofErr w:type="spellEnd"/>
+      <w:r>
+        <w:t> » : si mon fichier header n’existe pas et que j’ouvre les fichiers articles ou index ALORS 1 erreur se produit mais elle n’est pas fatale et le programme s’exécute quand même</w:t>
+      </w:r>
+      <w:r>
+        <w:t xml:space="preserve"> et affiche</w:t>
+      </w:r>
+      <w:r>
+        <w:t xml:space="preserve"> le reste du programme, ici</w:t>
+      </w:r>
+      <w:r>
+        <w:t xml:space="preserve"> la </w:t>
+      </w:r>
+      <w:proofErr w:type="spellStart"/>
+      <w:r>
+        <w:t>navbar</w:t>
+      </w:r>
+      <w:proofErr w:type="spellEnd"/>
+      <w:r>
+        <w:t xml:space="preserve"> et le </w:t>
+      </w:r>
+      <w:proofErr w:type="spellStart"/>
+      <w:r>
+        <w:t>footer</w:t>
+      </w:r>
+      <w:proofErr w:type="spellEnd"/>
+      <w:r>
+        <w:t>.</w:t>
+      </w:r>
+    </w:p>
+    <w:p>
+      <w:pPr>
+        <w:spacing w:after="0" w:line="240" w:lineRule="auto"/>
+      </w:pPr>
+    </w:p>
+    <w:p>
+      <w:pPr>
+        <w:spacing w:after="0" w:line="240" w:lineRule="auto"/>
+      </w:pPr>
+      <w:r>
+        <w:t>Solutions</w:t>
+      </w:r>
+      <w:r>
+        <w:t xml:space="preserve"> / astuce</w:t>
+      </w:r>
+      <w:r>
+        <w:t xml:space="preserve"> : je peux choisir de ne pas afficher les msg d’erreurs (on ignore les erreurs), pour cela il faut mettre @devant le </w:t>
+      </w:r>
+      <w:proofErr w:type="spellStart"/>
+      <w:r>
+        <w:t>include</w:t>
+      </w:r>
+      <w:proofErr w:type="spellEnd"/>
+      <w:r>
+        <w:t xml:space="preserve"> : </w:t>
+      </w:r>
+    </w:p>
+    <w:p>
+      <w:pPr>
+        <w:spacing w:after="0" w:line="240" w:lineRule="auto"/>
+      </w:pPr>
+      <w:r>
+        <w:rPr>
+          <w:noProof/>
+        </w:rPr>
+        <w:drawing>
+          <wp:inline distT="0" distB="0" distL="0" distR="0" wp14:anchorId="529B5C99" wp14:editId="40C5A9DC">
+            <wp:extent cx="4433977" cy="1571363"/>
+            <wp:effectExtent l="0" t="0" r="5080" b="0"/>
+            <wp:docPr id="1229407821" name="Image 1" descr="Une image contenant texte, capture d’écran, Police&#10;&#10;Description générée automatiquement"/>
+            <wp:cNvGraphicFramePr>
+              <a:graphicFrameLocks xmlns:a="http://schemas.openxmlformats.org/drawingml/2006/main" noChangeAspect="1"/>
+            </wp:cNvGraphicFramePr>
+            <a:graphic xmlns:a="http://schemas.openxmlformats.org/drawingml/2006/main">
+              <a:graphicData uri="http://schemas.openxmlformats.org/drawingml/2006/picture">
+                <pic:pic xmlns:pic="http://schemas.openxmlformats.org/drawingml/2006/picture">
+                  <pic:nvPicPr>
+                    <pic:cNvPr id="1229407821" name="Image 1" descr="Une image contenant texte, capture d’écran, Police&#10;&#10;Description générée automatiquement"/>
+                    <pic:cNvPicPr/>
+                  </pic:nvPicPr>
+                  <pic:blipFill>
+                    <a:blip r:embed="rId24"/>
+                    <a:stretch>
+                      <a:fillRect/>
+                    </a:stretch>
+                  </pic:blipFill>
+                  <pic:spPr>
+                    <a:xfrm>
+                      <a:off x="0" y="0"/>
+                      <a:ext cx="4474764" cy="1585817"/>
+                    </a:xfrm>
+                    <a:prstGeom prst="rect">
+                      <a:avLst/>
+                    </a:prstGeom>
+                  </pic:spPr>
+                </pic:pic>
+              </a:graphicData>
+            </a:graphic>
+          </wp:inline>
+        </w:drawing>
+      </w:r>
+    </w:p>
+    <w:p>
+      <w:pPr>
+        <w:spacing w:after="0" w:line="240" w:lineRule="auto"/>
+      </w:pPr>
+    </w:p>
+    <w:p>
+      <w:pPr>
+        <w:spacing w:after="0" w:line="240" w:lineRule="auto"/>
+      </w:pPr>
+      <w:r>
+        <w:t xml:space="preserve">12 : 00 </w:t>
+      </w:r>
+      <w:r>
+        <w:rPr>
+          <w:highlight w:val="yellow"/>
+        </w:rPr>
+        <w:t>autre cas</w:t>
+      </w:r>
+      <w:r>
+        <w:t xml:space="preserve">, on travaille à plusieurs et on met 2 fois la même ligne de code, ici on aurait 2 fois le même </w:t>
+      </w:r>
+      <w:proofErr w:type="spellStart"/>
+      <w:r>
+        <w:t>include</w:t>
+      </w:r>
+      <w:proofErr w:type="spellEnd"/>
+      <w:r>
+        <w:t xml:space="preserve"> pour la </w:t>
+      </w:r>
+      <w:proofErr w:type="spellStart"/>
+      <w:r>
+        <w:t>navbar</w:t>
+      </w:r>
+      <w:proofErr w:type="spellEnd"/>
+      <w:r>
+        <w:t xml:space="preserve">, on aurait </w:t>
+      </w:r>
+      <w:r>
+        <w:t xml:space="preserve">2 fois la </w:t>
+      </w:r>
+      <w:proofErr w:type="spellStart"/>
+      <w:r>
+        <w:t>navbar</w:t>
+      </w:r>
+      <w:proofErr w:type="spellEnd"/>
+      <w:r>
+        <w:t xml:space="preserve"> : </w:t>
+      </w:r>
+    </w:p>
+    <w:p>
+      <w:pPr>
+        <w:spacing w:after="0" w:line="240" w:lineRule="auto"/>
+      </w:pPr>
+      <w:r>
+        <w:rPr>
+          <w:noProof/>
+        </w:rPr>
+        <w:drawing>
+          <wp:inline distT="0" distB="0" distL="0" distR="0" wp14:anchorId="6FA38E7B" wp14:editId="2AF6EE14">
+            <wp:extent cx="1811547" cy="1154102"/>
+            <wp:effectExtent l="0" t="0" r="0" b="8255"/>
+            <wp:docPr id="174765671" name="Image 1"/>
+            <wp:cNvGraphicFramePr>
+              <a:graphicFrameLocks xmlns:a="http://schemas.openxmlformats.org/drawingml/2006/main" noChangeAspect="1"/>
+            </wp:cNvGraphicFramePr>
+            <a:graphic xmlns:a="http://schemas.openxmlformats.org/drawingml/2006/main">
+              <a:graphicData uri="http://schemas.openxmlformats.org/drawingml/2006/picture">
+                <pic:pic xmlns:pic="http://schemas.openxmlformats.org/drawingml/2006/picture">
+                  <pic:nvPicPr>
+                    <pic:cNvPr id="174765671" name=""/>
+                    <pic:cNvPicPr/>
+                  </pic:nvPicPr>
+                  <pic:blipFill>
+                    <a:blip r:embed="rId25"/>
+                    <a:stretch>
+                      <a:fillRect/>
+                    </a:stretch>
+                  </pic:blipFill>
+                  <pic:spPr>
+                    <a:xfrm>
+                      <a:off x="0" y="0"/>
+                      <a:ext cx="1831707" cy="1166945"/>
+                    </a:xfrm>
+                    <a:prstGeom prst="rect">
+                      <a:avLst/>
+                    </a:prstGeom>
+                  </pic:spPr>
+                </pic:pic>
+              </a:graphicData>
+            </a:graphic>
+          </wp:inline>
+        </w:drawing>
+      </w:r>
+    </w:p>
+    <w:p>
+      <w:pPr>
+        <w:spacing w:after="0" w:line="240" w:lineRule="auto"/>
+      </w:pPr>
+      <w:r>
+        <w:t xml:space="preserve">Pour </w:t>
+      </w:r>
+      <w:r>
+        <w:t>pallier</w:t>
+      </w:r>
+      <w:r>
+        <w:t xml:space="preserve"> ce problème il faudrait mettre </w:t>
+      </w:r>
+      <w:proofErr w:type="spellStart"/>
+      <w:r>
+        <w:t>include_once</w:t>
+      </w:r>
+      <w:proofErr w:type="spellEnd"/>
+      <w:r>
+        <w:t xml:space="preserve"> 2 fois afin que la </w:t>
+      </w:r>
+      <w:proofErr w:type="spellStart"/>
+      <w:r>
+        <w:t>navbar</w:t>
+      </w:r>
+      <w:proofErr w:type="spellEnd"/>
+      <w:r>
+        <w:t xml:space="preserve"> s’affiche 1 seule fois.</w:t>
+      </w:r>
+    </w:p>
+    <w:p>
+      <w:pPr>
+        <w:spacing w:after="0" w:line="240" w:lineRule="auto"/>
+      </w:pPr>
+    </w:p>
+    <w:p>
+      <w:pPr>
+        <w:spacing w:after="0" w:line="240" w:lineRule="auto"/>
+      </w:pPr>
+      <w:r>
+        <w:t xml:space="preserve">14 : 00 création du fichier </w:t>
+      </w:r>
+      <w:proofErr w:type="spellStart"/>
+      <w:r>
+        <w:t>functions.php</w:t>
+      </w:r>
+      <w:proofErr w:type="spellEnd"/>
+    </w:p>
+    <w:p>
+      <w:pPr>
+        <w:spacing w:after="0" w:line="240" w:lineRule="auto"/>
+      </w:pPr>
+      <w:r>
+        <w:t xml:space="preserve">Les instructions </w:t>
+      </w:r>
+      <w:proofErr w:type="spellStart"/>
+      <w:r>
+        <w:t>require_once</w:t>
+      </w:r>
+      <w:proofErr w:type="spellEnd"/>
+      <w:r>
+        <w:t xml:space="preserve"> « </w:t>
+      </w:r>
+      <w:proofErr w:type="spellStart"/>
+      <w:r>
+        <w:t>includes</w:t>
+      </w:r>
+      <w:proofErr w:type="spellEnd"/>
+      <w:r>
+        <w:t>/</w:t>
+      </w:r>
+      <w:proofErr w:type="spellStart"/>
+      <w:r>
+        <w:t>functions.php</w:t>
+      </w:r>
+      <w:proofErr w:type="spellEnd"/>
+      <w:r>
+        <w:t> » ; pourraient se trouver dans des endroits différents ! on ne remarqueraient donc pas leur existence mais en mettant once, cela permet de garantir que l’instruction ne sera pas exécutée 2 fois. (bonne pratique)</w:t>
+      </w:r>
+    </w:p>
+    <w:p>
+      <w:pPr>
+        <w:spacing w:after="0" w:line="240" w:lineRule="auto"/>
+      </w:pPr>
+    </w:p>
+    <w:p>
+      <w:pPr>
+        <w:spacing w:after="0" w:line="240" w:lineRule="auto"/>
+      </w:pPr>
+    </w:p>
+    <w:p>
+      <w:pPr>
+        <w:spacing w:after="0" w:line="240" w:lineRule="auto"/>
+      </w:pPr>
+      <w:r>
+        <w:rPr>
+          <w:noProof/>
+        </w:rPr>
+        <mc:AlternateContent>
+          <mc:Choice Requires="wps">
+            <w:drawing>
+              <wp:anchor distT="0" distB="0" distL="114300" distR="114300" simplePos="0" relativeHeight="251659264" behindDoc="0" locked="0" layoutInCell="1" allowOverlap="1" wp14:anchorId="7962E601" wp14:editId="11F2AAAA">
+                <wp:simplePos x="0" y="0"/>
+                <wp:positionH relativeFrom="column">
+                  <wp:posOffset>5029200</wp:posOffset>
+                </wp:positionH>
+                <wp:positionV relativeFrom="paragraph">
+                  <wp:posOffset>128749</wp:posOffset>
+                </wp:positionV>
+                <wp:extent cx="224287" cy="241540"/>
+                <wp:effectExtent l="0" t="0" r="23495" b="25400"/>
+                <wp:wrapNone/>
+                <wp:docPr id="2084112272" name="Ellipse 1"/>
+                <wp:cNvGraphicFramePr/>
+                <a:graphic xmlns:a="http://schemas.openxmlformats.org/drawingml/2006/main">
+                  <a:graphicData uri="http://schemas.microsoft.com/office/word/2010/wordprocessingShape">
+                    <wps:wsp>
+                      <wps:cNvSpPr/>
+                      <wps:spPr>
+                        <a:xfrm>
+                          <a:off x="0" y="0"/>
+                          <a:ext cx="224287" cy="241540"/>
+                        </a:xfrm>
+                        <a:prstGeom prst="ellipse">
+                          <a:avLst/>
+                        </a:prstGeom>
+                        <a:solidFill>
+                          <a:srgbClr val="FF0000"/>
+                        </a:solidFill>
+                      </wps:spPr>
+                      <wps:style>
+                        <a:lnRef idx="2">
+                          <a:schemeClr val="accent1">
+                            <a:shade val="15000"/>
+                          </a:schemeClr>
+                        </a:lnRef>
+                        <a:fillRef idx="1">
+                          <a:schemeClr val="accent1"/>
+                        </a:fillRef>
+                        <a:effectRef idx="0">
+                          <a:schemeClr val="accent1"/>
+                        </a:effectRef>
+                        <a:fontRef idx="minor">
+                          <a:schemeClr val="lt1"/>
+                        </a:fontRef>
+                      </wps:style>
+                      <wps:bodyPr rot="0" spcFirstLastPara="0" vertOverflow="overflow" horzOverflow="overflow" vert="horz" wrap="square" lIns="91440" tIns="45720" rIns="91440" bIns="45720" numCol="1" spcCol="0" rtlCol="0" fromWordArt="0" anchor="ctr" anchorCtr="0" forceAA="0" compatLnSpc="1">
+                        <a:prstTxWarp prst="textNoShape">
+                          <a:avLst/>
+                        </a:prstTxWarp>
+                        <a:noAutofit/>
+                      </wps:bodyPr>
+                    </wps:wsp>
+                  </a:graphicData>
+                </a:graphic>
+              </wp:anchor>
+            </w:drawing>
+          </mc:Choice>
+          <mc:Fallback>
+            <w:pict>
+              <v:oval w14:anchorId="3259FF81" id="Ellipse 1" o:spid="_x0000_s1026" style="position:absolute;margin-left:396pt;margin-top:10.15pt;width:17.65pt;height:19pt;z-index:251659264;visibility:visible;mso-wrap-style:square;mso-wrap-distance-left:9pt;mso-wrap-distance-top:0;mso-wrap-distance-right:9pt;mso-wrap-distance-bottom:0;mso-position-horizontal:absolute;mso-position-horizontal-relative:text;mso-position-vertical:absolute;mso-position-vertical-relative:text;v-text-anchor:middle" o:gfxdata="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" fillcolor="red" strokecolor="#09101d [484]" strokeweight="1pt">
+                <v:stroke joinstyle="miter"/>
+              </v:oval>
+            </w:pict>
+          </mc:Fallback>
+        </mc:AlternateContent>
+      </w:r>
+      <w:r>
+        <w:rPr>
+          <w:noProof/>
+        </w:rPr>
+        <w:drawing>
+          <wp:inline distT="0" distB="0" distL="0" distR="0" wp14:anchorId="239BE5CA" wp14:editId="2ECB4EBA">
+            <wp:extent cx="4924425" cy="561975"/>
+            <wp:effectExtent l="0" t="0" r="9525" b="9525"/>
+            <wp:docPr id="25340884" name="Image 1" descr="Une image contenant texte, Police, capture d’écran&#10;&#10;Description générée automatiquement"/>
+            <wp:cNvGraphicFramePr>
+              <a:graphicFrameLocks xmlns:a="http://schemas.openxmlformats.org/drawingml/2006/main" noChangeAspect="1"/>
+            </wp:cNvGraphicFramePr>
+            <a:graphic xmlns:a="http://schemas.openxmlformats.org/drawingml/2006/main">
+              <a:graphicData uri="http://schemas.openxmlformats.org/drawingml/2006/picture">
+                <pic:pic xmlns:pic="http://schemas.openxmlformats.org/drawingml/2006/picture">
+                  <pic:nvPicPr>
+                    <pic:cNvPr id="25340884" name="Image 1" descr="Une image contenant texte, Police, capture d’écran&#10;&#10;Description générée automatiquement"/>
+                    <pic:cNvPicPr/>
+                  </pic:nvPicPr>
+                  <pic:blipFill>
+                    <a:blip r:embed="rId26"/>
+                    <a:stretch>
+                      <a:fillRect/>
+                    </a:stretch>
+                  </pic:blipFill>
+                  <pic:spPr>
+                    <a:xfrm>
+                      <a:off x="0" y="0"/>
+                      <a:ext cx="4924425" cy="561975"/>
+                    </a:xfrm>
+                    <a:prstGeom prst="rect">
+                      <a:avLst/>
+                    </a:prstGeom>
+                  </pic:spPr>
+                </pic:pic>
+              </a:graphicData>
+            </a:graphic>
+          </wp:inline>
+        </w:drawing>
+      </w:r>
+    </w:p>
+    <w:p>
+      <w:pPr>
+        <w:spacing w:after="0" w:line="240" w:lineRule="auto"/>
+      </w:pPr>
+    </w:p>
+    <w:p>
+      <w:pPr>
+        <w:spacing w:after="0" w:line="240" w:lineRule="auto"/>
+      </w:pPr>
+      <w:hyperlink r:id="rId27" w:history="1">
+        <w:r>
+          <w:rPr>
+            <w:rStyle w:val="Lienhypertexte"/>
+          </w:rPr>
+          <w:t>https://www.youtube.com/watch?v=SdFANLAbsOc&amp;list=PLBq3aRiVuwyzPl8lh6lrdBXBnSpjLKwZi&amp;index=11</w:t>
+        </w:r>
+      </w:hyperlink>
+    </w:p>
+    <w:p>
+      <w:pPr>
+        <w:spacing w:after="0" w:line="240" w:lineRule="auto"/>
+      </w:pPr>
+      <w:r>
+        <w:t>On a 1 BDD dans phpMyAdmin, voyons l’intérêt de faire des requêtes préparées et les risques si non.</w:t>
+      </w:r>
+    </w:p>
+    <w:p>
+      <w:pPr>
+        <w:spacing w:after="0" w:line="240" w:lineRule="auto"/>
+      </w:pPr>
+      <w:r>
+        <w:t xml:space="preserve">1 </w:t>
+      </w:r>
+      <w:proofErr w:type="spellStart"/>
+      <w:r>
+        <w:t>req</w:t>
+      </w:r>
+      <w:proofErr w:type="spellEnd"/>
+      <w:r>
+        <w:t xml:space="preserve"> préparée permet de se protéger des </w:t>
+      </w:r>
+      <w:r>
+        <w:rPr>
+          <w:sz w:val="32"/>
+          <w:szCs w:val="32"/>
+          <w:highlight w:val="yellow"/>
+        </w:rPr>
+        <w:t>INJECTIONS SQL</w:t>
+      </w:r>
+      <w:r>
+        <w:t>.</w:t>
+      </w:r>
+      <w:r>
+        <w:t xml:space="preserve"> C’est 1 </w:t>
+      </w:r>
+      <w:proofErr w:type="spellStart"/>
+      <w:r>
+        <w:t>req</w:t>
+      </w:r>
+      <w:proofErr w:type="spellEnd"/>
+      <w:r>
+        <w:t xml:space="preserve"> protégée.</w:t>
+      </w:r>
+    </w:p>
+    <w:p>
+      <w:pPr>
+        <w:spacing w:after="0" w:line="240" w:lineRule="auto"/>
+      </w:pPr>
+      <w:r>
+        <w:rPr>
+          <w:highlight w:val="yellow"/>
+        </w:rPr>
+        <w:t>Principe</w:t>
+      </w:r>
+      <w:r>
+        <w:t> : on prépare la requête et on injecte les valeurs</w:t>
+      </w:r>
+    </w:p>
+    <w:p>
+      <w:pPr>
+        <w:spacing w:after="0" w:line="240" w:lineRule="auto"/>
+      </w:pPr>
+    </w:p>
+    <w:p>
+      <w:pPr>
+        <w:spacing w:after="0" w:line="240" w:lineRule="auto"/>
+      </w:pPr>
+    </w:p>
+    <w:p>
+      <w:pPr>
+        <w:spacing w:after="0" w:line="240" w:lineRule="auto"/>
+      </w:pPr>
+    </w:p>
+    <w:p>
+      <w:pPr>
+        <w:spacing w:after="0" w:line="240" w:lineRule="auto"/>
+      </w:pPr>
+    </w:p>
+    <w:p>
+      <w:pPr>
+        <w:spacing w:after="0" w:line="240" w:lineRule="auto"/>
+      </w:pPr>
+    </w:p>
+    <w:p>
+      <w:pPr>
+        <w:spacing w:after="0" w:line="240" w:lineRule="auto"/>
+      </w:pPr>
+    </w:p>
+    <w:p>
+      <w:pPr>
+        <w:spacing w:after="0" w:line="240" w:lineRule="auto"/>
+      </w:pPr>
+      <w:r>
+        <w:lastRenderedPageBreak/>
+        <w:t xml:space="preserve">07 : 00 dans le fichier </w:t>
+      </w:r>
+      <w:proofErr w:type="spellStart"/>
+      <w:r>
+        <w:t>index.php</w:t>
+      </w:r>
+      <w:proofErr w:type="spellEnd"/>
+    </w:p>
+    <w:p>
+      <w:pPr>
+        <w:spacing w:after="0" w:line="240" w:lineRule="auto"/>
+      </w:pPr>
+      <w:r>
+        <w:rPr>
+          <w:noProof/>
+        </w:rPr>
+        <w:drawing>
+          <wp:inline distT="0" distB="0" distL="0" distR="0" wp14:anchorId="20E5687D" wp14:editId="67722B2D">
+            <wp:extent cx="6645910" cy="1153795"/>
+            <wp:effectExtent l="0" t="0" r="2540" b="8255"/>
+            <wp:docPr id="1353123965" name="Image 1" descr="Une image contenant texte, capture d’écran&#10;&#10;Description générée automatiquement"/>
+            <wp:cNvGraphicFramePr>
+              <a:graphicFrameLocks xmlns:a="http://schemas.openxmlformats.org/drawingml/2006/main" noChangeAspect="1"/>
+            </wp:cNvGraphicFramePr>
+            <a:graphic xmlns:a="http://schemas.openxmlformats.org/drawingml/2006/main">
+              <a:graphicData uri="http://schemas.openxmlformats.org/drawingml/2006/picture">
+                <pic:pic xmlns:pic="http://schemas.openxmlformats.org/drawingml/2006/picture">
+                  <pic:nvPicPr>
+                    <pic:cNvPr id="1353123965" name="Image 1" descr="Une image contenant texte, capture d’écran&#10;&#10;Description générée automatiquement"/>
+                    <pic:cNvPicPr/>
+                  </pic:nvPicPr>
+                  <pic:blipFill>
+                    <a:blip r:embed="rId28"/>
+                    <a:stretch>
+                      <a:fillRect/>
+                    </a:stretch>
+                  </pic:blipFill>
+                  <pic:spPr>
+                    <a:xfrm>
+                      <a:off x="0" y="0"/>
+                      <a:ext cx="6645910" cy="1153795"/>
+                    </a:xfrm>
+                    <a:prstGeom prst="rect">
+                      <a:avLst/>
+                    </a:prstGeom>
+                  </pic:spPr>
+                </pic:pic>
+              </a:graphicData>
+            </a:graphic>
+          </wp:inline>
+        </w:drawing>
+      </w:r>
+    </w:p>
+    <w:p>
+      <w:pPr>
+        <w:spacing w:after="0" w:line="240" w:lineRule="auto"/>
+      </w:pPr>
+    </w:p>
+    <w:p>
+      <w:pPr>
+        <w:spacing w:after="0" w:line="240" w:lineRule="auto"/>
+      </w:pPr>
+      <w:r>
+        <w:t xml:space="preserve">Au fait la L 27 serait équivalente à l’instruction </w:t>
+      </w:r>
+      <w:proofErr w:type="spellStart"/>
+      <w:r>
+        <w:t>sql</w:t>
+      </w:r>
+      <w:proofErr w:type="spellEnd"/>
+      <w:r>
+        <w:t xml:space="preserve"> suivante L 28 : </w:t>
+      </w:r>
+    </w:p>
+    <w:p>
+      <w:pPr>
+        <w:spacing w:after="0" w:line="240" w:lineRule="auto"/>
+      </w:pPr>
+      <w:r>
+        <w:rPr>
+          <w:noProof/>
+        </w:rPr>
+        <w:drawing>
+          <wp:inline distT="0" distB="0" distL="0" distR="0" wp14:anchorId="3F0E50F7" wp14:editId="7ADE3D6E">
+            <wp:extent cx="6645910" cy="1240790"/>
+            <wp:effectExtent l="0" t="0" r="2540" b="0"/>
+            <wp:docPr id="983501000" name="Image 1" descr="Une image contenant texte, capture d’écran&#10;&#10;Description générée automatiquement"/>
+            <wp:cNvGraphicFramePr>
+              <a:graphicFrameLocks xmlns:a="http://schemas.openxmlformats.org/drawingml/2006/main" noChangeAspect="1"/>
+            </wp:cNvGraphicFramePr>
+            <a:graphic xmlns:a="http://schemas.openxmlformats.org/drawingml/2006/main">
+              <a:graphicData uri="http://schemas.openxmlformats.org/drawingml/2006/picture">
+                <pic:pic xmlns:pic="http://schemas.openxmlformats.org/drawingml/2006/picture">
+                  <pic:nvPicPr>
+                    <pic:cNvPr id="983501000" name="Image 1" descr="Une image contenant texte, capture d’écran&#10;&#10;Description générée automatiquement"/>
+                    <pic:cNvPicPr/>
+                  </pic:nvPicPr>
+                  <pic:blipFill>
+                    <a:blip r:embed="rId29"/>
+                    <a:stretch>
+                      <a:fillRect/>
+                    </a:stretch>
+                  </pic:blipFill>
+                  <pic:spPr>
+                    <a:xfrm>
+                      <a:off x="0" y="0"/>
+                      <a:ext cx="6645910" cy="1240790"/>
+                    </a:xfrm>
+                    <a:prstGeom prst="rect">
+                      <a:avLst/>
+                    </a:prstGeom>
+                  </pic:spPr>
+                </pic:pic>
+              </a:graphicData>
+            </a:graphic>
+          </wp:inline>
+        </w:drawing>
+      </w:r>
+    </w:p>
+    <w:p>
+      <w:pPr>
+        <w:spacing w:after="0" w:line="240" w:lineRule="auto"/>
+      </w:pPr>
+    </w:p>
+    <w:p>
+      <w:pPr>
+        <w:spacing w:after="0" w:line="240" w:lineRule="auto"/>
+      </w:pPr>
+      <w:r>
+        <w:t xml:space="preserve">En </w:t>
+      </w:r>
+      <w:proofErr w:type="spellStart"/>
+      <w:r>
+        <w:t>sql</w:t>
+      </w:r>
+      <w:proofErr w:type="spellEnd"/>
+      <w:r>
+        <w:t>, les - - marquent des commentaires, d’ailleurs tout ce qui vient après est en vert</w:t>
+      </w:r>
+    </w:p>
+    <w:p>
+      <w:pPr>
+        <w:spacing w:after="0" w:line="240" w:lineRule="auto"/>
+      </w:pPr>
+    </w:p>
+    <w:p>
+      <w:pPr>
+        <w:spacing w:after="0" w:line="240" w:lineRule="auto"/>
+      </w:pPr>
+      <w:r>
+        <w:t xml:space="preserve">Autre cas : je demande les </w:t>
+      </w:r>
+      <w:proofErr w:type="spellStart"/>
+      <w:r>
+        <w:t>users</w:t>
+      </w:r>
+      <w:proofErr w:type="spellEnd"/>
+      <w:r>
+        <w:t xml:space="preserve"> </w:t>
+      </w:r>
+      <w:proofErr w:type="spellStart"/>
+      <w:r>
+        <w:t>sanssasse</w:t>
+      </w:r>
+      <w:proofErr w:type="spellEnd"/>
+      <w:r>
+        <w:t xml:space="preserve"> mais je ne connais pas le MDP, voici la version du code</w:t>
+      </w:r>
+    </w:p>
+    <w:p>
+      <w:pPr>
+        <w:spacing w:after="0" w:line="240" w:lineRule="auto"/>
+      </w:pPr>
+    </w:p>
+    <w:p>
+      <w:pPr>
+        <w:spacing w:after="0" w:line="240" w:lineRule="auto"/>
+      </w:pPr>
+      <w:r>
+        <w:t xml:space="preserve">AUTRE CAS : </w:t>
+      </w:r>
+      <w:r>
+        <w:tab/>
+        <w:t>09 : 50</w:t>
+      </w:r>
+    </w:p>
+    <w:p>
+      <w:pPr>
+        <w:spacing w:after="0" w:line="240" w:lineRule="auto"/>
+      </w:pPr>
+    </w:p>
+    <w:p>
+      <w:pPr>
+        <w:spacing w:after="0" w:line="240" w:lineRule="auto"/>
+      </w:pPr>
+      <w:r>
+        <w:rPr>
+          <w:noProof/>
+        </w:rPr>
+        <w:drawing>
+          <wp:inline distT="0" distB="0" distL="0" distR="0" wp14:anchorId="4B2208C5" wp14:editId="20892238">
+            <wp:extent cx="6645910" cy="2078355"/>
+            <wp:effectExtent l="0" t="0" r="2540" b="0"/>
+            <wp:docPr id="946242112" name="Image 1" descr="Une image contenant texte, capture d’écran, logiciel&#10;&#10;Description générée automatiquement"/>
+            <wp:cNvGraphicFramePr>
+              <a:graphicFrameLocks xmlns:a="http://schemas.openxmlformats.org/drawingml/2006/main" noChangeAspect="1"/>
+            </wp:cNvGraphicFramePr>
+            <a:graphic xmlns:a="http://schemas.openxmlformats.org/drawingml/2006/main">
+              <a:graphicData uri="http://schemas.openxmlformats.org/drawingml/2006/picture">
+                <pic:pic xmlns:pic="http://schemas.openxmlformats.org/drawingml/2006/picture">
+                  <pic:nvPicPr>
+                    <pic:cNvPr id="946242112" name="Image 1" descr="Une image contenant texte, capture d’écran, logiciel&#10;&#10;Description générée automatiquement"/>
+                    <pic:cNvPicPr/>
+                  </pic:nvPicPr>
+                  <pic:blipFill>
+                    <a:blip r:embed="rId30"/>
+                    <a:stretch>
+                      <a:fillRect/>
+                    </a:stretch>
+                  </pic:blipFill>
+                  <pic:spPr>
+                    <a:xfrm>
+                      <a:off x="0" y="0"/>
+                      <a:ext cx="6645910" cy="2078355"/>
+                    </a:xfrm>
+                    <a:prstGeom prst="rect">
+                      <a:avLst/>
+                    </a:prstGeom>
+                  </pic:spPr>
+                </pic:pic>
+              </a:graphicData>
+            </a:graphic>
+          </wp:inline>
+        </w:drawing>
+      </w:r>
+    </w:p>
+    <w:p>
+      <w:pPr>
+        <w:spacing w:after="0" w:line="240" w:lineRule="auto"/>
+      </w:pPr>
+    </w:p>
+    <w:p>
+      <w:pPr>
+        <w:spacing w:after="0" w:line="240" w:lineRule="auto"/>
+      </w:pPr>
+    </w:p>
+    <w:p>
+      <w:pPr>
+        <w:spacing w:after="0" w:line="240" w:lineRule="auto"/>
+      </w:pPr>
+      <w:r>
+        <w:t xml:space="preserve">L 40 – la fonction </w:t>
+      </w:r>
+      <w:proofErr w:type="spellStart"/>
+      <w:r>
+        <w:t>bindvalue</w:t>
+      </w:r>
+      <w:proofErr w:type="spellEnd"/>
+      <w:r>
+        <w:t xml:space="preserve"> : </w:t>
+      </w:r>
+    </w:p>
+    <w:p>
+      <w:pPr>
+        <w:pStyle w:val="Paragraphedeliste"/>
+        <w:numPr>
+          <w:ilvl w:val="0"/>
+          <w:numId w:val="2"/>
+        </w:numPr>
+        <w:spacing w:after="0" w:line="240" w:lineRule="auto"/>
+      </w:pPr>
+      <w:r>
+        <w:t>1 c’est pour le 1</w:t>
+      </w:r>
+      <w:r>
+        <w:rPr>
+          <w:vertAlign w:val="superscript"/>
+        </w:rPr>
+        <w:t>er</w:t>
+      </w:r>
+      <w:r>
+        <w:t xml:space="preserve"> point d’interrogation</w:t>
+      </w:r>
+    </w:p>
+    <w:p>
+      <w:pPr>
+        <w:pStyle w:val="Paragraphedeliste"/>
+        <w:numPr>
+          <w:ilvl w:val="0"/>
+          <w:numId w:val="2"/>
+        </w:numPr>
+        <w:spacing w:after="0" w:line="240" w:lineRule="auto"/>
+      </w:pPr>
+      <w:r>
+        <w:t>PDO :: PARAM_STR</w:t>
+      </w:r>
+      <w:r>
+        <w:tab/>
+        <w:t>ici on précise le type de données transmis (string par défaut)</w:t>
+      </w:r>
+    </w:p>
+    <w:p>
+      <w:pPr>
+        <w:spacing w:after="0" w:line="240" w:lineRule="auto"/>
+      </w:pPr>
+    </w:p>
+    <w:p>
+      <w:pPr>
+        <w:spacing w:after="0" w:line="240" w:lineRule="auto"/>
+      </w:pPr>
+      <w:r>
+        <w:t>L 41 même chose mais pour le 2</w:t>
+      </w:r>
+      <w:r>
+        <w:rPr>
+          <w:vertAlign w:val="superscript"/>
+        </w:rPr>
+        <w:t>nd</w:t>
+      </w:r>
+      <w:r>
+        <w:t xml:space="preserve"> paramètre</w:t>
+      </w:r>
+    </w:p>
+    <w:p>
+      <w:pPr>
+        <w:spacing w:after="0" w:line="240" w:lineRule="auto"/>
+      </w:pPr>
+    </w:p>
+    <w:p>
+      <w:pPr>
+        <w:spacing w:after="0" w:line="240" w:lineRule="auto"/>
+      </w:pPr>
+      <w:r>
+        <w:t xml:space="preserve">Info : si les valeurs passées à la </w:t>
+      </w:r>
+      <w:proofErr w:type="spellStart"/>
+      <w:r>
+        <w:t>req</w:t>
+      </w:r>
+      <w:proofErr w:type="spellEnd"/>
+      <w:r>
+        <w:t xml:space="preserve"> sont de type string, on peut passer directement les valeurs avec EXECUTE (c’est 1 tableau qu’on lui passe, tableau qu’on aura préparé avant), dans ce cas on n’utilise pas </w:t>
+      </w:r>
+      <w:proofErr w:type="spellStart"/>
+      <w:r>
+        <w:t>bindvalue</w:t>
+      </w:r>
+      <w:proofErr w:type="spellEnd"/>
+      <w:r>
+        <w:t xml:space="preserve">. Lui préfère utiliser </w:t>
+      </w:r>
+      <w:proofErr w:type="spellStart"/>
+      <w:r>
+        <w:t>bindvalue</w:t>
+      </w:r>
+      <w:proofErr w:type="spellEnd"/>
+      <w:r>
+        <w:t>.</w:t>
+      </w:r>
+    </w:p>
+    <w:p>
+      <w:pPr>
+        <w:spacing w:after="0" w:line="240" w:lineRule="auto"/>
+      </w:pPr>
+    </w:p>
+    <w:p>
+      <w:pPr>
+        <w:spacing w:after="0" w:line="240" w:lineRule="auto"/>
+      </w:pPr>
+      <w:r>
+        <w:t xml:space="preserve">Résultat : je récupère bien mon </w:t>
+      </w:r>
+      <w:proofErr w:type="spellStart"/>
+      <w:r>
+        <w:t>enrg</w:t>
+      </w:r>
+      <w:proofErr w:type="spellEnd"/>
+    </w:p>
+    <w:p>
+      <w:pPr>
+        <w:spacing w:after="0" w:line="240" w:lineRule="auto"/>
+      </w:pPr>
+      <w:r>
+        <w:rPr>
+          <w:noProof/>
+        </w:rPr>
+        <w:lastRenderedPageBreak/>
+        <w:drawing>
+          <wp:inline distT="0" distB="0" distL="0" distR="0" wp14:anchorId="1EFA1247" wp14:editId="75CF46EA">
+            <wp:extent cx="3234906" cy="2950926"/>
+            <wp:effectExtent l="0" t="0" r="3810" b="1905"/>
+            <wp:docPr id="1779448667" name="Image 1" descr="Une image contenant texte, capture d’écran, Police, nombre&#10;&#10;Description générée automatiquement"/>
+            <wp:cNvGraphicFramePr>
+              <a:graphicFrameLocks xmlns:a="http://schemas.openxmlformats.org/drawingml/2006/main" noChangeAspect="1"/>
+            </wp:cNvGraphicFramePr>
+            <a:graphic xmlns:a="http://schemas.openxmlformats.org/drawingml/2006/main">
+              <a:graphicData uri="http://schemas.openxmlformats.org/drawingml/2006/picture">
+                <pic:pic xmlns:pic="http://schemas.openxmlformats.org/drawingml/2006/picture">
+                  <pic:nvPicPr>
+                    <pic:cNvPr id="1779448667" name="Image 1" descr="Une image contenant texte, capture d’écran, Police, nombre&#10;&#10;Description générée automatiquement"/>
+                    <pic:cNvPicPr/>
+                  </pic:nvPicPr>
+                  <pic:blipFill>
+                    <a:blip r:embed="rId31"/>
+                    <a:stretch>
+                      <a:fillRect/>
+                    </a:stretch>
+                  </pic:blipFill>
+                  <pic:spPr>
+                    <a:xfrm>
+                      <a:off x="0" y="0"/>
+                      <a:ext cx="3235966" cy="2951893"/>
+                    </a:xfrm>
+                    <a:prstGeom prst="rect">
+                      <a:avLst/>
+                    </a:prstGeom>
+                  </pic:spPr>
+                </pic:pic>
+              </a:graphicData>
+            </a:graphic>
+          </wp:inline>
+        </w:drawing>
+      </w:r>
+    </w:p>
+    <w:p>
+      <w:pPr>
+        <w:spacing w:after="0" w:line="240" w:lineRule="auto"/>
+      </w:pPr>
+    </w:p>
+    <w:p>
+      <w:pPr>
+        <w:spacing w:after="0" w:line="240" w:lineRule="auto"/>
+      </w:pPr>
+      <w:r>
+        <w:rPr>
+          <w:b/>
+          <w:bCs/>
+          <w:highlight w:val="yellow"/>
+        </w:rPr>
+        <w:t>RESUME</w:t>
+      </w:r>
+      <w:r>
+        <w:t> : on prépare la requête, puis on injecte les valeurs, enfin on exécute la requête.</w:t>
+      </w:r>
+    </w:p>
+    <w:p>
+      <w:pPr>
+        <w:spacing w:after="0" w:line="240" w:lineRule="auto"/>
+      </w:pPr>
+    </w:p>
+    <w:p>
+      <w:pPr>
+        <w:spacing w:after="0" w:line="240" w:lineRule="auto"/>
+      </w:pPr>
+      <w:r>
+        <w:t xml:space="preserve"> </w:t>
+      </w:r>
+      <w:r>
+        <w:t xml:space="preserve">13 : 50 TRES </w:t>
+      </w:r>
+      <w:proofErr w:type="spellStart"/>
+      <w:r>
+        <w:t>TRES</w:t>
+      </w:r>
+      <w:proofErr w:type="spellEnd"/>
+      <w:r>
+        <w:t xml:space="preserve"> intéressante l’explication sur l’interprétation de la requête préparée par le programme. Il échappe/protège la requête n’est plus considérée comme une requête mais comme une chaine de caractères.</w:t>
+      </w:r>
+    </w:p>
+    <w:p>
+      <w:pPr>
+        <w:spacing w:after="0" w:line="240" w:lineRule="auto"/>
+      </w:pPr>
+      <w:r>
+        <w:t xml:space="preserve">C’est la L 28 (fichier </w:t>
+      </w:r>
+      <w:proofErr w:type="spellStart"/>
+      <w:r>
+        <w:t>index.php</w:t>
+      </w:r>
+      <w:proofErr w:type="spellEnd"/>
+      <w:r>
+        <w:t>) qui permet ça !</w:t>
+      </w:r>
+    </w:p>
+    <w:p>
+      <w:pPr>
+        <w:spacing w:after="0" w:line="240" w:lineRule="auto"/>
+      </w:pPr>
+      <w:r>
+        <w:t>Cette syntaxe n’affiche pas de résultat, c’est protégé.</w:t>
+      </w:r>
+    </w:p>
+    <w:p>
+      <w:pPr>
+        <w:spacing w:after="0" w:line="240" w:lineRule="auto"/>
+      </w:pPr>
+      <w:r>
+        <w:rPr>
+          <w:noProof/>
+        </w:rPr>
+        <w:drawing>
+          <wp:inline distT="0" distB="0" distL="0" distR="0" wp14:anchorId="01197F74" wp14:editId="4A3B474D">
+            <wp:extent cx="3914775" cy="523875"/>
+            <wp:effectExtent l="0" t="0" r="9525" b="9525"/>
+            <wp:docPr id="2134291167" name="Image 1" descr="Une image contenant texte, capture d’écran, Police, ligne&#10;&#10;Description générée automatiquement"/>
+            <wp:cNvGraphicFramePr>
+              <a:graphicFrameLocks xmlns:a="http://schemas.openxmlformats.org/drawingml/2006/main" noChangeAspect="1"/>
+            </wp:cNvGraphicFramePr>
+            <a:graphic xmlns:a="http://schemas.openxmlformats.org/drawingml/2006/main">
+              <a:graphicData uri="http://schemas.openxmlformats.org/drawingml/2006/picture">
+                <pic:pic xmlns:pic="http://schemas.openxmlformats.org/drawingml/2006/picture">
+                  <pic:nvPicPr>
+                    <pic:cNvPr id="2134291167" name="Image 1" descr="Une image contenant texte, capture d’écran, Police, ligne&#10;&#10;Description générée automatiquement"/>
+                    <pic:cNvPicPr/>
+                  </pic:nvPicPr>
+                  <pic:blipFill>
+                    <a:blip r:embed="rId32"/>
+                    <a:stretch>
+                      <a:fillRect/>
+                    </a:stretch>
+                  </pic:blipFill>
+                  <pic:spPr>
+                    <a:xfrm>
+                      <a:off x="0" y="0"/>
+                      <a:ext cx="3914775" cy="523875"/>
+                    </a:xfrm>
+                    <a:prstGeom prst="rect">
+                      <a:avLst/>
+                    </a:prstGeom>
+                  </pic:spPr>
+                </pic:pic>
+              </a:graphicData>
+            </a:graphic>
+          </wp:inline>
+        </w:drawing>
+      </w:r>
+    </w:p>
+    <w:p>
+      <w:pPr>
+        <w:spacing w:after="0" w:line="240" w:lineRule="auto"/>
+      </w:pPr>
+    </w:p>
+    <w:p>
+      <w:pPr>
+        <w:spacing w:after="0" w:line="240" w:lineRule="auto"/>
+      </w:pPr>
+      <w:r>
+        <w:t xml:space="preserve">Voici le résultat : </w:t>
+      </w:r>
+    </w:p>
+    <w:p>
+      <w:pPr>
+        <w:spacing w:after="0" w:line="240" w:lineRule="auto"/>
+      </w:pPr>
+      <w:r>
+        <w:rPr>
+          <w:noProof/>
+        </w:rPr>
+        <w:drawing>
+          <wp:inline distT="0" distB="0" distL="0" distR="0" wp14:anchorId="2E5E7A6B" wp14:editId="798B317C">
+            <wp:extent cx="3248025" cy="876300"/>
+            <wp:effectExtent l="0" t="0" r="9525" b="0"/>
+            <wp:docPr id="461686843" name="Image 1" descr="Une image contenant texte, Police, capture d’écran, blanc&#10;&#10;Description générée automatiquement"/>
+            <wp:cNvGraphicFramePr>
+              <a:graphicFrameLocks xmlns:a="http://schemas.openxmlformats.org/drawingml/2006/main" noChangeAspect="1"/>
+            </wp:cNvGraphicFramePr>
+            <a:graphic xmlns:a="http://schemas.openxmlformats.org/drawingml/2006/main">
+              <a:graphicData uri="http://schemas.openxmlformats.org/drawingml/2006/picture">
+                <pic:pic xmlns:pic="http://schemas.openxmlformats.org/drawingml/2006/picture">
+                  <pic:nvPicPr>
+                    <pic:cNvPr id="461686843" name="Image 1" descr="Une image contenant texte, Police, capture d’écran, blanc&#10;&#10;Description générée automatiquement"/>
+                    <pic:cNvPicPr/>
+                  </pic:nvPicPr>
+                  <pic:blipFill>
+                    <a:blip r:embed="rId33"/>
+                    <a:stretch>
+                      <a:fillRect/>
+                    </a:stretch>
+                  </pic:blipFill>
+                  <pic:spPr>
+                    <a:xfrm>
+                      <a:off x="0" y="0"/>
+                      <a:ext cx="3248025" cy="876300"/>
+                    </a:xfrm>
+                    <a:prstGeom prst="rect">
+                      <a:avLst/>
+                    </a:prstGeom>
+                  </pic:spPr>
+                </pic:pic>
+              </a:graphicData>
+            </a:graphic>
+          </wp:inline>
+        </w:drawing>
+      </w:r>
+    </w:p>
+    <w:p>
+      <w:pPr>
+        <w:spacing w:after="0" w:line="240" w:lineRule="auto"/>
+      </w:pPr>
+      <w:r>
+        <w:t xml:space="preserve">Voici le même code mais NON protégé : </w:t>
+      </w:r>
+    </w:p>
+    <w:p>
+      <w:pPr>
+        <w:spacing w:after="0" w:line="240" w:lineRule="auto"/>
+      </w:pPr>
+      <w:r>
+        <w:rPr>
+          <w:noProof/>
+        </w:rPr>
+        <w:drawing>
+          <wp:inline distT="0" distB="0" distL="0" distR="0" wp14:anchorId="42EADFDC" wp14:editId="479ADA01">
+            <wp:extent cx="3419475" cy="523875"/>
+            <wp:effectExtent l="0" t="0" r="9525" b="9525"/>
+            <wp:docPr id="1905821893" name="Image 1" descr="Une image contenant texte, capture d’écran, Police, ligne&#10;&#10;Description générée automatiquement"/>
+            <wp:cNvGraphicFramePr>
+              <a:graphicFrameLocks xmlns:a="http://schemas.openxmlformats.org/drawingml/2006/main" noChangeAspect="1"/>
+            </wp:cNvGraphicFramePr>
+            <a:graphic xmlns:a="http://schemas.openxmlformats.org/drawingml/2006/main">
+              <a:graphicData uri="http://schemas.openxmlformats.org/drawingml/2006/picture">
+                <pic:pic xmlns:pic="http://schemas.openxmlformats.org/drawingml/2006/picture">
+                  <pic:nvPicPr>
+                    <pic:cNvPr id="1905821893" name="Image 1" descr="Une image contenant texte, capture d’écran, Police, ligne&#10;&#10;Description générée automatiquement"/>
+                    <pic:cNvPicPr/>
+                  </pic:nvPicPr>
+                  <pic:blipFill>
+                    <a:blip r:embed="rId34"/>
+                    <a:stretch>
+                      <a:fillRect/>
+                    </a:stretch>
+                  </pic:blipFill>
+                  <pic:spPr>
+                    <a:xfrm>
+                      <a:off x="0" y="0"/>
+                      <a:ext cx="3419475" cy="523875"/>
+                    </a:xfrm>
+                    <a:prstGeom prst="rect">
+                      <a:avLst/>
+                    </a:prstGeom>
+                  </pic:spPr>
+                </pic:pic>
+              </a:graphicData>
+            </a:graphic>
+          </wp:inline>
+        </w:drawing>
+      </w:r>
+    </w:p>
+    <w:p>
+      <w:pPr>
+        <w:spacing w:after="0" w:line="240" w:lineRule="auto"/>
+      </w:pPr>
+      <w:r>
+        <w:t>Affiche un résultat !</w:t>
+      </w:r>
+    </w:p>
+    <w:p>
+      <w:pPr>
+        <w:spacing w:after="0" w:line="240" w:lineRule="auto"/>
+      </w:pPr>
+      <w:r>
+        <w:rPr>
+          <w:noProof/>
+        </w:rPr>
+        <w:drawing>
+          <wp:inline distT="0" distB="0" distL="0" distR="0" wp14:anchorId="3507F047" wp14:editId="09A0F654">
+            <wp:extent cx="3692106" cy="1620713"/>
+            <wp:effectExtent l="0" t="0" r="3810" b="0"/>
+            <wp:docPr id="2105110149" name="Image 1" descr="Une image contenant texte, capture d’écran, Police, nombre&#10;&#10;Description générée automatiquement"/>
+            <wp:cNvGraphicFramePr>
+              <a:graphicFrameLocks xmlns:a="http://schemas.openxmlformats.org/drawingml/2006/main" noChangeAspect="1"/>
+            </wp:cNvGraphicFramePr>
+            <a:graphic xmlns:a="http://schemas.openxmlformats.org/drawingml/2006/main">
+              <a:graphicData uri="http://schemas.openxmlformats.org/drawingml/2006/picture">
+                <pic:pic xmlns:pic="http://schemas.openxmlformats.org/drawingml/2006/picture">
+                  <pic:nvPicPr>
+                    <pic:cNvPr id="2105110149" name="Image 1" descr="Une image contenant texte, capture d’écran, Police, nombre&#10;&#10;Description générée automatiquement"/>
+                    <pic:cNvPicPr/>
+                  </pic:nvPicPr>
+                  <pic:blipFill>
+                    <a:blip r:embed="rId35"/>
+                    <a:stretch>
+                      <a:fillRect/>
+                    </a:stretch>
+                  </pic:blipFill>
+                  <pic:spPr>
+                    <a:xfrm>
+                      <a:off x="0" y="0"/>
+                      <a:ext cx="3694512" cy="1621769"/>
+                    </a:xfrm>
+                    <a:prstGeom prst="rect">
+                      <a:avLst/>
+                    </a:prstGeom>
+                  </pic:spPr>
+                </pic:pic>
+              </a:graphicData>
+            </a:graphic>
+          </wp:inline>
+        </w:drawing>
+      </w:r>
+    </w:p>
+    <w:p>
+      <w:pPr>
+        <w:spacing w:after="0" w:line="240" w:lineRule="auto"/>
+      </w:pPr>
+    </w:p>
+    <w:p>
+      <w:pPr>
+        <w:spacing w:after="0" w:line="240" w:lineRule="auto"/>
+      </w:pPr>
+      <w:r>
+        <w:t>16 : 00</w:t>
+      </w:r>
+    </w:p>
+    <w:p>
+      <w:pPr>
+        <w:spacing w:after="0" w:line="240" w:lineRule="auto"/>
+      </w:pPr>
+      <w:r>
+        <w:t xml:space="preserve">La méthode avec </w:t>
+      </w:r>
+      <w:proofErr w:type="spellStart"/>
+      <w:r>
+        <w:t>bindValue</w:t>
+      </w:r>
+      <w:proofErr w:type="spellEnd"/>
+      <w:r>
+        <w:t xml:space="preserve"> est préférable car on peut nommer les arguments (c’est plus parlant), voici une autre écriture du code en nommant les arguments (on parle de paramètre SQL).</w:t>
+      </w:r>
+    </w:p>
+    <w:p>
+      <w:pPr>
+        <w:spacing w:after="0" w:line="240" w:lineRule="auto"/>
+      </w:pPr>
+      <w:r>
+        <w:t xml:space="preserve">Les paramètres </w:t>
+      </w:r>
+      <w:proofErr w:type="spellStart"/>
+      <w:r>
+        <w:t>sql</w:t>
+      </w:r>
+      <w:proofErr w:type="spellEnd"/>
+      <w:r>
+        <w:t xml:space="preserve"> sont L 31, L 40, L 41 : </w:t>
+      </w:r>
+      <w:proofErr w:type="spellStart"/>
+      <w:r>
+        <w:t>lastname</w:t>
+      </w:r>
+      <w:proofErr w:type="spellEnd"/>
+      <w:r>
+        <w:t xml:space="preserve"> et </w:t>
+      </w:r>
+      <w:proofErr w:type="spellStart"/>
+      <w:r>
+        <w:t>password</w:t>
+      </w:r>
+      <w:proofErr w:type="spellEnd"/>
+    </w:p>
+    <w:p>
+      <w:pPr>
+        <w:spacing w:after="0" w:line="240" w:lineRule="auto"/>
+      </w:pPr>
+      <w:r>
+        <w:br w:type="page"/>
+      </w:r>
+    </w:p>
+    <w:p>
+      <w:pPr>
+        <w:spacing w:after="0" w:line="240" w:lineRule="auto"/>
+      </w:pPr>
+      <w:r>
+        <w:rPr>
+          <w:noProof/>
+        </w:rPr>
+        <w:lastRenderedPageBreak/>
+        <w:drawing>
+          <wp:inline distT="0" distB="0" distL="0" distR="0" wp14:anchorId="193843EE" wp14:editId="451C9BD5">
+            <wp:extent cx="6645910" cy="1423035"/>
+            <wp:effectExtent l="0" t="0" r="2540" b="5715"/>
+            <wp:docPr id="1369022458" name="Image 1" descr="Une image contenant texte, capture d’écran, Police&#10;&#10;Description générée automatiquement"/>
+            <wp:cNvGraphicFramePr>
+              <a:graphicFrameLocks xmlns:a="http://schemas.openxmlformats.org/drawingml/2006/main" noChangeAspect="1"/>
+            </wp:cNvGraphicFramePr>
+            <a:graphic xmlns:a="http://schemas.openxmlformats.org/drawingml/2006/main">
+              <a:graphicData uri="http://schemas.openxmlformats.org/drawingml/2006/picture">
+                <pic:pic xmlns:pic="http://schemas.openxmlformats.org/drawingml/2006/picture">
+                  <pic:nvPicPr>
+                    <pic:cNvPr id="1369022458" name="Image 1" descr="Une image contenant texte, capture d’écran, Police&#10;&#10;Description générée automatiquement"/>
+                    <pic:cNvPicPr/>
+                  </pic:nvPicPr>
+                  <pic:blipFill>
+                    <a:blip r:embed="rId36"/>
+                    <a:stretch>
+                      <a:fillRect/>
+                    </a:stretch>
+                  </pic:blipFill>
+                  <pic:spPr>
+                    <a:xfrm>
+                      <a:off x="0" y="0"/>
+                      <a:ext cx="6645910" cy="1423035"/>
+                    </a:xfrm>
+                    <a:prstGeom prst="rect">
+                      <a:avLst/>
+                    </a:prstGeom>
+                  </pic:spPr>
+                </pic:pic>
+              </a:graphicData>
+            </a:graphic>
+          </wp:inline>
+        </w:drawing>
+      </w:r>
+    </w:p>
+    <w:p>
+      <w:pPr>
+        <w:spacing w:after="0" w:line="240" w:lineRule="auto"/>
+      </w:pPr>
+    </w:p>
+    <w:p>
+      <w:pPr>
+        <w:spacing w:after="0" w:line="240" w:lineRule="auto"/>
+      </w:pPr>
+      <w:r>
+        <w:t>VOC : une valeur est « </w:t>
+      </w:r>
+      <w:proofErr w:type="spellStart"/>
+      <w:r>
+        <w:t>bindée</w:t>
+      </w:r>
+      <w:proofErr w:type="spellEnd"/>
+      <w:r>
+        <w:t> » injectée.</w:t>
+      </w:r>
+    </w:p>
+    <w:p>
+      <w:pPr>
+        <w:spacing w:after="0" w:line="240" w:lineRule="auto"/>
+      </w:pPr>
+    </w:p>
+    <w:p>
+      <w:pPr>
+        <w:spacing w:after="0" w:line="240" w:lineRule="auto"/>
+      </w:pPr>
+      <w:r>
+        <w:t xml:space="preserve">17 : 00 il parle du fait de modifier la valeur d’un paramètre AVANT que la requête soit exécutée. En utilisant </w:t>
+      </w:r>
+      <w:proofErr w:type="spellStart"/>
+      <w:r>
+        <w:t>bindValue</w:t>
+      </w:r>
+      <w:proofErr w:type="spellEnd"/>
+      <w:r>
+        <w:t xml:space="preserve">, la valeur du nouveau paramètre n’est pas prise en compte. Pour que ça soit pris en compte il faudra utiliser </w:t>
+      </w:r>
+      <w:proofErr w:type="spellStart"/>
+      <w:r>
+        <w:t>bindParam</w:t>
+      </w:r>
+      <w:proofErr w:type="spellEnd"/>
+      <w:r>
+        <w:t>. (à creuser intéressant).</w:t>
+      </w:r>
+    </w:p>
+    <w:p>
+      <w:pPr>
+        <w:spacing w:after="0" w:line="240" w:lineRule="auto"/>
+      </w:pPr>
+    </w:p>
+    <w:p>
+      <w:pPr>
+        <w:spacing w:after="0" w:line="240" w:lineRule="auto"/>
+      </w:pPr>
+      <w:r>
+        <w:rPr>
+          <w:noProof/>
+        </w:rPr>
+        <w:drawing>
+          <wp:inline distT="0" distB="0" distL="0" distR="0" wp14:anchorId="0A836803" wp14:editId="6E39F4DB">
+            <wp:extent cx="6276975" cy="533400"/>
+            <wp:effectExtent l="0" t="0" r="9525" b="0"/>
+            <wp:docPr id="555629086" name="Image 1"/>
+            <wp:cNvGraphicFramePr>
+              <a:graphicFrameLocks xmlns:a="http://schemas.openxmlformats.org/drawingml/2006/main" noChangeAspect="1"/>
+            </wp:cNvGraphicFramePr>
+            <a:graphic xmlns:a="http://schemas.openxmlformats.org/drawingml/2006/main">
+              <a:graphicData uri="http://schemas.openxmlformats.org/drawingml/2006/picture">
+                <pic:pic xmlns:pic="http://schemas.openxmlformats.org/drawingml/2006/picture">
+                  <pic:nvPicPr>
+                    <pic:cNvPr id="555629086" name=""/>
+                    <pic:cNvPicPr/>
+                  </pic:nvPicPr>
+                  <pic:blipFill>
+                    <a:blip r:embed="rId37"/>
+                    <a:stretch>
+                      <a:fillRect/>
+                    </a:stretch>
+                  </pic:blipFill>
+                  <pic:spPr>
+                    <a:xfrm>
+                      <a:off x="0" y="0"/>
+                      <a:ext cx="6276975" cy="533400"/>
+                    </a:xfrm>
+                    <a:prstGeom prst="rect">
+                      <a:avLst/>
+                    </a:prstGeom>
+                  </pic:spPr>
+                </pic:pic>
+              </a:graphicData>
+            </a:graphic>
+          </wp:inline>
+        </w:drawing>
+      </w:r>
+    </w:p>
+    <w:p>
+      <w:pPr>
+        <w:spacing w:after="0" w:line="240" w:lineRule="auto"/>
+      </w:pPr>
+    </w:p>
+    <w:p>
+      <w:pPr>
+        <w:spacing w:after="0" w:line="240" w:lineRule="auto"/>
+      </w:pPr>
+      <w:hyperlink r:id="rId38" w:history="1">
+        <w:r>
+          <w:rPr>
+            <w:rStyle w:val="Lienhypertexte"/>
+          </w:rPr>
+          <w:t>https://www.youtube.com/watch?v=dKnu9sdVfsA&amp;list=PLBq3aRiVuwyzPl8lh6lrdBXBnSpjLKwZi&amp;index=13</w:t>
+        </w:r>
+      </w:hyperlink>
+    </w:p>
+    <w:p>
+      <w:pPr>
+        <w:spacing w:after="0" w:line="240" w:lineRule="auto"/>
+      </w:pPr>
+    </w:p>
+    <w:p>
+      <w:pPr>
+        <w:spacing w:after="0" w:line="240" w:lineRule="auto"/>
+      </w:pPr>
+    </w:p>
+    <w:p>
+      <w:pPr>
+        <w:spacing w:after="0" w:line="240" w:lineRule="auto"/>
+      </w:pPr>
+    </w:p>
+    <w:p>
+      <w:pPr>
+        <w:spacing w:after="0" w:line="240" w:lineRule="auto"/>
+      </w:pPr>
+    </w:p>
+    <w:p>
+      <w:pPr>
+        <w:spacing w:after="0" w:line="240" w:lineRule="auto"/>
+      </w:pPr>
+    </w:p>
+    <w:p>
+      <w:pPr>
+        <w:spacing w:after="0" w:line="240" w:lineRule="auto"/>
+      </w:pPr>
     </w:p>
     <w:p>
       <w:pPr>
@@ -1323,7 +3018,7 @@
                     <pic:cNvPicPr/>
                   </pic:nvPicPr>
                   <pic:blipFill>
-                    <a:blip r:embed="rId21"/>
+                    <a:blip r:embed="rId39"/>
                     <a:stretch>
                       <a:fillRect/>
                     </a:stretch>
@@ -1418,7 +3113,7 @@
                     <pic:cNvPicPr/>
                   </pic:nvPicPr>
                   <pic:blipFill>
-                    <a:blip r:embed="rId22"/>
+                    <a:blip r:embed="rId40"/>
                     <a:stretch>
                       <a:fillRect/>
                     </a:stretch>
@@ -1443,7 +3138,7 @@
       <w:pPr>
         <w:spacing w:after="0" w:line="240" w:lineRule="auto"/>
       </w:pPr>
-      <w:hyperlink r:id="rId23" w:history="1">
+      <w:hyperlink r:id="rId41" w:history="1">
         <w:r>
           <w:rPr>
             <w:rStyle w:val="Lienhypertexte"/>
@@ -1519,7 +3214,7 @@
                     <pic:cNvPicPr/>
                   </pic:nvPicPr>
                   <pic:blipFill>
-                    <a:blip r:embed="rId24"/>
+                    <a:blip r:embed="rId42"/>
                     <a:stretch>
                       <a:fillRect/>
                     </a:stretch>
@@ -1577,7 +3272,7 @@
                     <pic:cNvPicPr/>
                   </pic:nvPicPr>
                   <pic:blipFill>
-                    <a:blip r:embed="rId25"/>
+                    <a:blip r:embed="rId43"/>
                     <a:stretch>
                       <a:fillRect/>
                     </a:stretch>
@@ -1630,7 +3325,7 @@
                     <pic:cNvPicPr/>
                   </pic:nvPicPr>
                   <pic:blipFill>
-                    <a:blip r:embed="rId26"/>
+                    <a:blip r:embed="rId44"/>
                     <a:stretch>
                       <a:fillRect/>
                     </a:stretch>
@@ -1699,7 +3394,7 @@
                     <pic:cNvPicPr/>
                   </pic:nvPicPr>
                   <pic:blipFill>
-                    <a:blip r:embed="rId27"/>
+                    <a:blip r:embed="rId45"/>
                     <a:stretch>
                       <a:fillRect/>
                     </a:stretch>
@@ -1752,7 +3447,7 @@
                     <pic:cNvPicPr/>
                   </pic:nvPicPr>
                   <pic:blipFill>
-                    <a:blip r:embed="rId28"/>
+                    <a:blip r:embed="rId46"/>
                     <a:stretch>
                       <a:fillRect/>
                     </a:stretch>
@@ -1833,7 +3528,7 @@
                     <pic:cNvPicPr/>
                   </pic:nvPicPr>
                   <pic:blipFill>
-                    <a:blip r:embed="rId29"/>
+                    <a:blip r:embed="rId47"/>
                     <a:stretch>
                       <a:fillRect/>
                     </a:stretch>
@@ -2098,8 +3793,123 @@
       </w:rPr>
     </w:lvl>
   </w:abstractNum>
+  <w:abstractNum w:abstractNumId="1" w15:restartNumberingAfterBreak="0">
+    <w:nsid w:val="5F051829"/>
+    <w:multiLevelType w:val="hybridMultilevel"/>
+    <w:tmpl w:val="7C7C2570"/>
+    <w:lvl w:ilvl="0" w:tplc="05B8D09C">
+      <w:numFmt w:val="bullet"/>
+      <w:lvlText w:val="-"/>
+      <w:lvlJc w:val="left"/>
+      <w:pPr>
+        <w:ind w:left="720" w:hanging="360"/>
+      </w:pPr>
+      <w:rPr>
+        <w:rFonts w:ascii="Calibri" w:eastAsiaTheme="minorHAnsi" w:hAnsi="Calibri" w:cs="Calibri" w:hint="default"/>
+      </w:rPr>
+    </w:lvl>
+    <w:lvl w:ilvl="1" w:tplc="040C0003" w:tentative="1">
+      <w:start w:val="1"/>
+      <w:numFmt w:val="bullet"/>
+      <w:lvlText w:val="o"/>
+      <w:lvlJc w:val="left"/>
+      <w:pPr>
+        <w:ind w:left="1440" w:hanging="360"/>
+      </w:pPr>
+      <w:rPr>
+        <w:rFonts w:ascii="Courier New" w:hAnsi="Courier New" w:cs="Courier New" w:hint="default"/>
+      </w:rPr>
+    </w:lvl>
+    <w:lvl w:ilvl="2" w:tplc="040C0005" w:tentative="1">
+      <w:start w:val="1"/>
+      <w:numFmt w:val="bullet"/>
+      <w:lvlText w:val=""/>
+      <w:lvlJc w:val="left"/>
+      <w:pPr>
+        <w:ind w:left="2160" w:hanging="360"/>
+      </w:pPr>
+      <w:rPr>
+        <w:rFonts w:ascii="Wingdings" w:hAnsi="Wingdings" w:hint="default"/>
+      </w:rPr>
+    </w:lvl>
+    <w:lvl w:ilvl="3" w:tplc="040C0001" w:tentative="1">
+      <w:start w:val="1"/>
+      <w:numFmt w:val="bullet"/>
+      <w:lvlText w:val=""/>
+      <w:lvlJc w:val="left"/>
+      <w:pPr>
+        <w:ind w:left="2880" w:hanging="360"/>
+      </w:pPr>
+      <w:rPr>
+        <w:rFonts w:ascii="Symbol" w:hAnsi="Symbol" w:hint="default"/>
+      </w:rPr>
+    </w:lvl>
+    <w:lvl w:ilvl="4" w:tplc="040C0003" w:tentative="1">
+      <w:start w:val="1"/>
+      <w:numFmt w:val="bullet"/>
+      <w:lvlText w:val="o"/>
+      <w:lvlJc w:val="left"/>
+      <w:pPr>
+        <w:ind w:left="3600" w:hanging="360"/>
+      </w:pPr>
+      <w:rPr>
+        <w:rFonts w:ascii="Courier New" w:hAnsi="Courier New" w:cs="Courier New" w:hint="default"/>
+      </w:rPr>
+    </w:lvl>
+    <w:lvl w:ilvl="5" w:tplc="040C0005" w:tentative="1">
+      <w:start w:val="1"/>
+      <w:numFmt w:val="bullet"/>
+      <w:lvlText w:val=""/>
+      <w:lvlJc w:val="left"/>
+      <w:pPr>
+        <w:ind w:left="4320" w:hanging="360"/>
+      </w:pPr>
+      <w:rPr>
+        <w:rFonts w:ascii="Wingdings" w:hAnsi="Wingdings" w:hint="default"/>
+      </w:rPr>
+    </w:lvl>
+    <w:lvl w:ilvl="6" w:tplc="040C0001" w:tentative="1">
+      <w:start w:val="1"/>
+      <w:numFmt w:val="bullet"/>
+      <w:lvlText w:val=""/>
+      <w:lvlJc w:val="left"/>
+      <w:pPr>
+        <w:ind w:left="5040" w:hanging="360"/>
+      </w:pPr>
+      <w:rPr>
+        <w:rFonts w:ascii="Symbol" w:hAnsi="Symbol" w:hint="default"/>
+      </w:rPr>
+    </w:lvl>
+    <w:lvl w:ilvl="7" w:tplc="040C0003" w:tentative="1">
+      <w:start w:val="1"/>
+      <w:numFmt w:val="bullet"/>
+      <w:lvlText w:val="o"/>
+      <w:lvlJc w:val="left"/>
+      <w:pPr>
+        <w:ind w:left="5760" w:hanging="360"/>
+      </w:pPr>
+      <w:rPr>
+        <w:rFonts w:ascii="Courier New" w:hAnsi="Courier New" w:cs="Courier New" w:hint="default"/>
+      </w:rPr>
+    </w:lvl>
+    <w:lvl w:ilvl="8" w:tplc="040C0005" w:tentative="1">
+      <w:start w:val="1"/>
+      <w:numFmt w:val="bullet"/>
+      <w:lvlText w:val=""/>
+      <w:lvlJc w:val="left"/>
+      <w:pPr>
+        <w:ind w:left="6480" w:hanging="360"/>
+      </w:pPr>
+      <w:rPr>
+        <w:rFonts w:ascii="Wingdings" w:hAnsi="Wingdings" w:hint="default"/>
+      </w:rPr>
+    </w:lvl>
+  </w:abstractNum>
   <w:num w:numId="1" w16cid:durableId="170532770">
     <w:abstractNumId w:val="0"/>
+  </w:num>
+  <w:num w:numId="2" w16cid:durableId="1970164567">
+    <w:abstractNumId w:val="1"/>
   </w:num>
 </w:numbering>
 </file>

</xml_diff>